<commit_message>
Added GUI task to "04.2. Loops - Advanced" exercises
</commit_message>
<xml_diff>
--- a/Courses/Software-Sciences/Module-1-OOP-New/04.2-Loops-Advanced/04.2-Loops-Advanced-Exercises.docx
+++ b/Courses/Software-Sciences/Module-1-OOP-New/04.2-Loops-Advanced/04.2-Loops-Advanced-Exercises.docx
@@ -1,6 +1,6 @@
 
 <file path=word/document.xml><?xml version="1.0" encoding="utf-8"?>
-<w:document xmlns:wpc="http://schemas.microsoft.com/office/word/2010/wordprocessingCanvas" xmlns:cx="http://schemas.microsoft.com/office/drawing/2014/chartex" xmlns:cx1="http://schemas.microsoft.com/office/drawing/2015/9/8/chartex" xmlns:cx2="http://schemas.microsoft.com/office/drawing/2015/10/21/chartex" xmlns:cx3="http://schemas.microsoft.com/office/drawing/2016/5/9/chartex" xmlns:cx4="http://schemas.microsoft.com/office/drawing/2016/5/10/chartex" xmlns:cx5="http://schemas.microsoft.com/office/drawing/2016/5/11/chartex" xmlns:cx6="http://schemas.microsoft.com/office/drawing/2016/5/12/chartex" xmlns:cx7="http://schemas.microsoft.com/office/drawing/2016/5/13/chartex" xmlns:cx8="http://schemas.microsoft.com/office/drawing/2016/5/14/chartex" xmlns:mc="http://schemas.openxmlformats.org/markup-compatibility/2006" xmlns:aink="http://schemas.microsoft.com/office/drawing/2016/ink" xmlns:am3d="http://schemas.microsoft.com/office/drawing/2017/model3d" xmlns:o="urn:schemas-microsoft-com:office:office" xmlns:oel="http://schemas.microsoft.com/office/2019/extlst" xmlns:r="http://schemas.openxmlformats.org/officeDocument/2006/relationships" xmlns:m="http://schemas.openxmlformats.org/officeDocument/2006/math" xmlns:v="urn:schemas-microsoft-com:vml" xmlns:wp14="http://schemas.microsoft.com/office/word/2010/wordprocessingDrawing" xmlns:wp="http://schemas.openxmlformats.org/drawingml/2006/wordprocessingDrawing" xmlns:w10="urn:schemas-microsoft-com:office:word" xmlns:w="http://schemas.openxmlformats.org/wordprocessingml/2006/main" xmlns:w14="http://schemas.microsoft.com/office/word/2010/wordml" xmlns:w15="http://schemas.microsoft.com/office/word/2012/wordml" xmlns:w16cex="http://schemas.microsoft.com/office/word/2018/wordml/cex" xmlns:w16cid="http://schemas.microsoft.com/office/word/2016/wordml/cid" xmlns:w16="http://schemas.microsoft.com/office/word/2018/wordml" xmlns:w16sdtdh="http://schemas.microsoft.com/office/word/2020/wordml/sdtdatahash" xmlns:w16se="http://schemas.microsoft.com/office/word/2015/wordml/symex" xmlns:wpg="http://schemas.microsoft.com/office/word/2010/wordprocessingGroup" xmlns:wpi="http://schemas.microsoft.com/office/word/2010/wordprocessingInk" xmlns:wne="http://schemas.microsoft.com/office/word/2006/wordml" xmlns:wps="http://schemas.microsoft.com/office/word/2010/wordprocessingShape" mc:Ignorable="w14 w15 w16se w16cid w16 w16cex w16sdtdh wp14">
+<w:document xmlns:wpc="http://schemas.microsoft.com/office/word/2010/wordprocessingCanvas" xmlns:cx="http://schemas.microsoft.com/office/drawing/2014/chartex" xmlns:cx1="http://schemas.microsoft.com/office/drawing/2015/9/8/chartex" xmlns:cx2="http://schemas.microsoft.com/office/drawing/2015/10/21/chartex" xmlns:cx3="http://schemas.microsoft.com/office/drawing/2016/5/9/chartex" xmlns:cx4="http://schemas.microsoft.com/office/drawing/2016/5/10/chartex" xmlns:cx5="http://schemas.microsoft.com/office/drawing/2016/5/11/chartex" xmlns:cx6="http://schemas.microsoft.com/office/drawing/2016/5/12/chartex" xmlns:cx7="http://schemas.microsoft.com/office/drawing/2016/5/13/chartex" xmlns:cx8="http://schemas.microsoft.com/office/drawing/2016/5/14/chartex" xmlns:mc="http://schemas.openxmlformats.org/markup-compatibility/2006" xmlns:aink="http://schemas.microsoft.com/office/drawing/2016/ink" xmlns:am3d="http://schemas.microsoft.com/office/drawing/2017/model3d" xmlns:o="urn:schemas-microsoft-com:office:office" xmlns:oel="http://schemas.microsoft.com/office/2019/extlst" xmlns:r="http://schemas.openxmlformats.org/officeDocument/2006/relationships" xmlns:m="http://schemas.openxmlformats.org/officeDocument/2006/math" xmlns:v="urn:schemas-microsoft-com:vml" xmlns:wp14="http://schemas.microsoft.com/office/word/2010/wordprocessingDrawing" xmlns:wp="http://schemas.openxmlformats.org/drawingml/2006/wordprocessingDrawing" xmlns:w10="urn:schemas-microsoft-com:office:word" xmlns:w="http://schemas.openxmlformats.org/wordprocessingml/2006/main" xmlns:w14="http://schemas.microsoft.com/office/word/2010/wordml" xmlns:w15="http://schemas.microsoft.com/office/word/2012/wordml" xmlns:w16cex="http://schemas.microsoft.com/office/word/2018/wordml/cex" xmlns:w16cid="http://schemas.microsoft.com/office/word/2016/wordml/cid" xmlns:w16="http://schemas.microsoft.com/office/word/2018/wordml" xmlns:w16du="http://schemas.microsoft.com/office/word/2023/wordml/word16du" xmlns:w16sdtdh="http://schemas.microsoft.com/office/word/2020/wordml/sdtdatahash" xmlns:w16se="http://schemas.microsoft.com/office/word/2015/wordml/symex" xmlns:wpg="http://schemas.microsoft.com/office/word/2010/wordprocessingGroup" xmlns:wpi="http://schemas.microsoft.com/office/word/2010/wordprocessingInk" xmlns:wne="http://schemas.microsoft.com/office/word/2006/wordml" xmlns:wps="http://schemas.microsoft.com/office/word/2010/wordprocessingShape" mc:Ignorable="w14 w15 w16se w16cid w16 w16cex w16sdtdh wp14">
   <w:body>
     <w:p>
       <w:pPr>
@@ -4461,6 +4461,9 @@
         <w:pStyle w:val="ListParagraph"/>
       </w:pPr>
       <w:r>
+        <w:rPr>
+          <w:noProof/>
+        </w:rPr>
         <w:drawing>
           <wp:inline distT="0" distB="0" distL="0" distR="0" wp14:anchorId="031F9817" wp14:editId="5925C039">
             <wp:extent cx="3769200" cy="1144800"/>
@@ -5851,13 +5854,7 @@
         <w:rPr>
           <w:rFonts w:cstheme="minorHAnsi"/>
         </w:rPr>
-        <w:t xml:space="preserve"> </w:t>
-      </w:r>
-      <w:r>
-        <w:rPr>
-          <w:rFonts w:cstheme="minorHAnsi"/>
-        </w:rPr>
-        <w:t xml:space="preserve"> </w:t>
+        <w:t xml:space="preserve">  </w:t>
       </w:r>
       <w:r>
         <w:rPr>
@@ -6546,6 +6543,7 @@
       </w:pPr>
       <w:r>
         <w:rPr>
+          <w:noProof/>
           <w:lang w:val="en-US"/>
         </w:rPr>
         <w:drawing>
@@ -6638,6 +6636,9 @@
         <w:pStyle w:val="ListParagraph"/>
       </w:pPr>
       <w:r>
+        <w:rPr>
+          <w:noProof/>
+        </w:rPr>
         <w:drawing>
           <wp:inline distT="0" distB="0" distL="0" distR="0" wp14:anchorId="4BA8BE7E" wp14:editId="23A0B819">
             <wp:extent cx="2707200" cy="216000"/>
@@ -6760,6 +6761,9 @@
         <w:pStyle w:val="ListParagraph"/>
       </w:pPr>
       <w:r>
+        <w:rPr>
+          <w:noProof/>
+        </w:rPr>
         <w:lastRenderedPageBreak/>
         <w:drawing>
           <wp:inline distT="0" distB="0" distL="0" distR="0" wp14:anchorId="578C8E2D" wp14:editId="0993BD1D">
@@ -6884,6 +6888,9 @@
         <w:pStyle w:val="ListParagraph"/>
       </w:pPr>
       <w:r>
+        <w:rPr>
+          <w:noProof/>
+        </w:rPr>
         <w:drawing>
           <wp:inline distT="0" distB="0" distL="0" distR="0" wp14:anchorId="5BB0D053" wp14:editId="786F4145">
             <wp:extent cx="4611600" cy="547200"/>
@@ -9611,14 +9618,7 @@
           <w:b/>
           <w:bCs/>
         </w:rPr>
-        <w:t>шир</w:t>
-      </w:r>
-      <w:r>
-        <w:rPr>
-          <w:b/>
-          <w:bCs/>
-        </w:rPr>
-        <w:t>очина</w:t>
+        <w:t>широчина</w:t>
       </w:r>
       <w:r>
         <w:t xml:space="preserve">, </w:t>
@@ -12361,6 +12361,1201 @@
         <w:pStyle w:val="Heading2"/>
       </w:pPr>
       <w:r>
+        <w:rPr>
+          <w:lang w:val="en-US"/>
+        </w:rPr>
+        <w:t xml:space="preserve">GUI App </w:t>
+      </w:r>
+      <w:r>
+        <w:rPr>
+          <w:lang w:val="en-US"/>
+        </w:rPr>
+        <w:t>–</w:t>
+      </w:r>
+      <w:r>
+        <w:rPr>
+          <w:lang w:val="en-US"/>
+        </w:rPr>
+        <w:t xml:space="preserve"> </w:t>
+      </w:r>
+      <w:r>
+        <w:t>Сграда</w:t>
+      </w:r>
+    </w:p>
+    <w:p>
+      <w:r>
+        <w:t>Реализирайте</w:t>
+      </w:r>
+      <w:r>
+        <w:t xml:space="preserve"> предходната задача като </w:t>
+      </w:r>
+      <w:r>
+        <w:rPr>
+          <w:b/>
+          <w:bCs/>
+        </w:rPr>
+        <w:t>Windows Forms GUI app</w:t>
+      </w:r>
+      <w:r>
+        <w:t>. Потребителският интерфейс трябва да изглежда така:</w:t>
+      </w:r>
+    </w:p>
+    <w:p>
+      <w:r>
+        <w:rPr>
+          <w:b/>
+          <w:bCs/>
+          <w:lang w:val="en-US"/>
+        </w:rPr>
+        <w:drawing>
+          <wp:inline distT="0" distB="0" distL="0" distR="0" wp14:anchorId="4D6B2EFE" wp14:editId="2F0C8EDF">
+            <wp:extent cx="3521412" cy="2905163"/>
+            <wp:effectExtent l="0" t="0" r="0" b="0"/>
+            <wp:docPr id="41" name="Picture 41" descr="Graphical user interface, text, application&#10;&#10;Description automatically generated"/>
+            <wp:cNvGraphicFramePr>
+              <a:graphicFrameLocks xmlns:a="http://schemas.openxmlformats.org/drawingml/2006/main" noChangeAspect="1"/>
+            </wp:cNvGraphicFramePr>
+            <a:graphic xmlns:a="http://schemas.openxmlformats.org/drawingml/2006/main">
+              <a:graphicData uri="http://schemas.openxmlformats.org/drawingml/2006/picture">
+                <pic:pic xmlns:pic="http://schemas.openxmlformats.org/drawingml/2006/picture">
+                  <pic:nvPicPr>
+                    <pic:cNvPr id="39" name="Picture 39" descr="Graphical user interface, text, application&#10;&#10;Description automatically generated"/>
+                    <pic:cNvPicPr/>
+                  </pic:nvPicPr>
+                  <pic:blipFill>
+                    <a:blip r:embed="rId29"/>
+                    <a:stretch>
+                      <a:fillRect/>
+                    </a:stretch>
+                  </pic:blipFill>
+                  <pic:spPr>
+                    <a:xfrm>
+                      <a:off x="0" y="0"/>
+                      <a:ext cx="3553708" cy="2931807"/>
+                    </a:xfrm>
+                    <a:prstGeom prst="rect">
+                      <a:avLst/>
+                    </a:prstGeom>
+                  </pic:spPr>
+                </pic:pic>
+              </a:graphicData>
+            </a:graphic>
+          </wp:inline>
+        </w:drawing>
+      </w:r>
+    </w:p>
+    <w:p>
+      <w:pPr>
+        <w:pStyle w:val="Heading3"/>
+      </w:pPr>
+      <w:r>
+        <w:t>Насоки</w:t>
+      </w:r>
+    </w:p>
+    <w:p>
+      <w:pPr>
+        <w:pStyle w:val="ListParagraph"/>
+        <w:numPr>
+          <w:ilvl w:val="0"/>
+          <w:numId w:val="61"/>
+        </w:numPr>
+        <w:ind w:left="284" w:hanging="284"/>
+      </w:pPr>
+      <w:r>
+        <w:t xml:space="preserve">Създайте нов </w:t>
+      </w:r>
+      <w:r>
+        <w:rPr>
+          <w:b/>
+          <w:bCs/>
+          <w:lang w:val="en-US"/>
+        </w:rPr>
+        <w:t xml:space="preserve">Windows Forms </w:t>
+      </w:r>
+      <w:r>
+        <w:rPr>
+          <w:b/>
+          <w:bCs/>
+        </w:rPr>
+        <w:t xml:space="preserve">проект </w:t>
+      </w:r>
+      <w:r>
+        <w:t xml:space="preserve">и му задайте </w:t>
+      </w:r>
+      <w:r>
+        <w:rPr>
+          <w:b/>
+          <w:bCs/>
+        </w:rPr>
+        <w:t>смислено име</w:t>
+      </w:r>
+      <w:r>
+        <w:t>, например "</w:t>
+      </w:r>
+      <w:r>
+        <w:rPr>
+          <w:rFonts w:ascii="Consolas" w:hAnsi="Consolas" w:cs="Consolas"/>
+          <w:b/>
+          <w:bCs/>
+          <w:lang w:val="en-US"/>
+        </w:rPr>
+        <w:t>BuildingApp</w:t>
+      </w:r>
+      <w:r>
+        <w:rPr>
+          <w:lang w:val="en-US"/>
+        </w:rPr>
+        <w:t>"</w:t>
+      </w:r>
+    </w:p>
+    <w:p>
+      <w:pPr>
+        <w:pStyle w:val="ListParagraph"/>
+        <w:numPr>
+          <w:ilvl w:val="0"/>
+          <w:numId w:val="61"/>
+        </w:numPr>
+        <w:ind w:left="284" w:hanging="284"/>
+      </w:pPr>
+      <w:r>
+        <w:t xml:space="preserve">Променете </w:t>
+      </w:r>
+      <w:r>
+        <w:rPr>
+          <w:b/>
+          <w:bCs/>
+        </w:rPr>
+        <w:t xml:space="preserve">името </w:t>
+      </w:r>
+      <w:r>
+        <w:t>на формата: "</w:t>
+      </w:r>
+      <w:r>
+        <w:rPr>
+          <w:rFonts w:ascii="Consolas" w:hAnsi="Consolas" w:cs="Consolas"/>
+          <w:b/>
+          <w:bCs/>
+          <w:lang w:val="en-US"/>
+        </w:rPr>
+        <w:t>Form1</w:t>
+      </w:r>
+      <w:r>
+        <w:rPr>
+          <w:lang w:val="en-US"/>
+        </w:rPr>
+        <w:t xml:space="preserve">" </w:t>
+      </w:r>
+      <w:r>
+        <w:rPr>
+          <w:noProof/>
+        </w:rPr>
+        <w:sym w:font="Wingdings" w:char="F0E0"/>
+      </w:r>
+      <w:r>
+        <w:rPr>
+          <w:noProof/>
+          <w:lang w:val="en-US"/>
+        </w:rPr>
+        <w:t xml:space="preserve"> "</w:t>
+      </w:r>
+      <w:r>
+        <w:rPr>
+          <w:rFonts w:ascii="Consolas" w:hAnsi="Consolas" w:cs="Consolas"/>
+          <w:b/>
+          <w:bCs/>
+          <w:noProof/>
+          <w:lang w:val="en-US"/>
+        </w:rPr>
+        <w:t>Form</w:t>
+      </w:r>
+      <w:r>
+        <w:rPr>
+          <w:rFonts w:ascii="Consolas" w:hAnsi="Consolas" w:cs="Consolas"/>
+          <w:b/>
+          <w:bCs/>
+          <w:noProof/>
+          <w:lang w:val="en-US"/>
+        </w:rPr>
+        <w:t>Building</w:t>
+      </w:r>
+      <w:r>
+        <w:rPr>
+          <w:noProof/>
+          <w:lang w:val="en-US"/>
+        </w:rPr>
+        <w:t>"</w:t>
+      </w:r>
+    </w:p>
+    <w:p>
+      <w:pPr>
+        <w:pStyle w:val="ListParagraph"/>
+        <w:numPr>
+          <w:ilvl w:val="0"/>
+          <w:numId w:val="61"/>
+        </w:numPr>
+        <w:ind w:left="284" w:hanging="284"/>
+      </w:pPr>
+      <w:r>
+        <w:t xml:space="preserve">Променете </w:t>
+      </w:r>
+      <w:r>
+        <w:rPr>
+          <w:b/>
+          <w:bCs/>
+        </w:rPr>
+        <w:t xml:space="preserve">заглавието </w:t>
+      </w:r>
+      <w:r>
+        <w:t xml:space="preserve">на формата </w:t>
+      </w:r>
+      <w:r>
+        <w:rPr>
+          <w:lang w:val="en-US"/>
+        </w:rPr>
+        <w:t>"</w:t>
+      </w:r>
+      <w:r>
+        <w:rPr>
+          <w:rFonts w:ascii="Consolas" w:hAnsi="Consolas" w:cs="Consolas"/>
+          <w:b/>
+          <w:bCs/>
+          <w:lang w:val="en-US"/>
+        </w:rPr>
+        <w:t>Form 1</w:t>
+      </w:r>
+      <w:r>
+        <w:rPr>
+          <w:lang w:val="en-US"/>
+        </w:rPr>
+        <w:t xml:space="preserve">" </w:t>
+      </w:r>
+      <w:r>
+        <w:rPr>
+          <w:noProof/>
+        </w:rPr>
+        <w:sym w:font="Wingdings" w:char="F0E0"/>
+      </w:r>
+      <w:r>
+        <w:rPr>
+          <w:noProof/>
+          <w:lang w:val="en-US"/>
+        </w:rPr>
+        <w:t xml:space="preserve"> "</w:t>
+      </w:r>
+      <w:r>
+        <w:rPr>
+          <w:rFonts w:ascii="Consolas" w:hAnsi="Consolas" w:cs="Consolas"/>
+          <w:b/>
+          <w:bCs/>
+          <w:noProof/>
+          <w:lang w:val="en-US"/>
+        </w:rPr>
+        <w:t>Building</w:t>
+      </w:r>
+      <w:r>
+        <w:rPr>
+          <w:noProof/>
+          <w:lang w:val="en-US"/>
+        </w:rPr>
+        <w:t>"</w:t>
+      </w:r>
+    </w:p>
+    <w:p>
+      <w:pPr>
+        <w:pStyle w:val="ListParagraph"/>
+        <w:numPr>
+          <w:ilvl w:val="0"/>
+          <w:numId w:val="61"/>
+        </w:numPr>
+        <w:ind w:left="284" w:hanging="284"/>
+      </w:pPr>
+      <w:r>
+        <w:t xml:space="preserve">Добавете необходимите </w:t>
+      </w:r>
+      <w:r>
+        <w:rPr>
+          <w:b/>
+          <w:bCs/>
+        </w:rPr>
+        <w:t>контроли</w:t>
+      </w:r>
+      <w:r>
+        <w:t>, примерно ето така:</w:t>
+      </w:r>
+    </w:p>
+    <w:p>
+      <w:pPr>
+        <w:rPr>
+          <w:sz w:val="36"/>
+          <w:szCs w:val="36"/>
+          <w:lang w:val="en-US"/>
+        </w:rPr>
+      </w:pPr>
+      <w:r>
+        <w:rPr>
+          <w:sz w:val="36"/>
+          <w:szCs w:val="36"/>
+          <w:lang w:val="en-US"/>
+        </w:rPr>
+        <w:lastRenderedPageBreak/>
+        <w:drawing>
+          <wp:inline distT="0" distB="0" distL="0" distR="0" wp14:anchorId="0FEF932C" wp14:editId="29FB172A">
+            <wp:extent cx="3317132" cy="2744927"/>
+            <wp:effectExtent l="12700" t="12700" r="10795" b="11430"/>
+            <wp:docPr id="42" name="Picture 42" descr="Graphical user interface, application&#10;&#10;Description automatically generated"/>
+            <wp:cNvGraphicFramePr>
+              <a:graphicFrameLocks xmlns:a="http://schemas.openxmlformats.org/drawingml/2006/main" noChangeAspect="1"/>
+            </wp:cNvGraphicFramePr>
+            <a:graphic xmlns:a="http://schemas.openxmlformats.org/drawingml/2006/main">
+              <a:graphicData uri="http://schemas.openxmlformats.org/drawingml/2006/picture">
+                <pic:pic xmlns:pic="http://schemas.openxmlformats.org/drawingml/2006/picture">
+                  <pic:nvPicPr>
+                    <pic:cNvPr id="42" name="Picture 42" descr="Graphical user interface, application&#10;&#10;Description automatically generated"/>
+                    <pic:cNvPicPr/>
+                  </pic:nvPicPr>
+                  <pic:blipFill>
+                    <a:blip r:embed="rId30"/>
+                    <a:stretch>
+                      <a:fillRect/>
+                    </a:stretch>
+                  </pic:blipFill>
+                  <pic:spPr>
+                    <a:xfrm>
+                      <a:off x="0" y="0"/>
+                      <a:ext cx="3330003" cy="2755578"/>
+                    </a:xfrm>
+                    <a:prstGeom prst="rect">
+                      <a:avLst/>
+                    </a:prstGeom>
+                    <a:ln>
+                      <a:solidFill>
+                        <a:schemeClr val="bg1">
+                          <a:lumMod val="75000"/>
+                        </a:schemeClr>
+                      </a:solidFill>
+                    </a:ln>
+                  </pic:spPr>
+                </pic:pic>
+              </a:graphicData>
+            </a:graphic>
+          </wp:inline>
+        </w:drawing>
+      </w:r>
+    </w:p>
+    <w:p>
+      <w:pPr>
+        <w:rPr>
+          <w:lang w:val="en-US"/>
+        </w:rPr>
+      </w:pPr>
+      <w:r>
+        <w:t>Контролите трябва да са следните:</w:t>
+      </w:r>
+    </w:p>
+    <w:p>
+      <w:pPr>
+        <w:pStyle w:val="ListParagraph"/>
+        <w:numPr>
+          <w:ilvl w:val="0"/>
+          <w:numId w:val="20"/>
+        </w:numPr>
+      </w:pPr>
+      <w:r>
+        <w:rPr>
+          <w:b/>
+          <w:bCs/>
+        </w:rPr>
+        <w:t>три</w:t>
+      </w:r>
+      <w:r>
+        <w:rPr>
+          <w:b/>
+          <w:bCs/>
+        </w:rPr>
+        <w:t xml:space="preserve"> </w:t>
+      </w:r>
+      <w:r>
+        <w:t>надписа</w:t>
+      </w:r>
+      <w:r>
+        <w:t xml:space="preserve"> (</w:t>
+      </w:r>
+      <w:r>
+        <w:rPr>
+          <w:rFonts w:ascii="Consolas" w:hAnsi="Consolas" w:cs="Consolas"/>
+          <w:b/>
+          <w:bCs/>
+          <w:lang w:val="en-US"/>
+        </w:rPr>
+        <w:t>Label</w:t>
+      </w:r>
+      <w:r>
+        <w:rPr>
+          <w:lang w:val="en-US"/>
+        </w:rPr>
+        <w:t>)</w:t>
+      </w:r>
+      <w:r>
+        <w:t>:</w:t>
+      </w:r>
+    </w:p>
+    <w:p>
+      <w:pPr>
+        <w:pStyle w:val="ListParagraph"/>
+        <w:numPr>
+          <w:ilvl w:val="1"/>
+          <w:numId w:val="20"/>
+        </w:numPr>
+      </w:pPr>
+      <w:r>
+        <w:rPr>
+          <w:lang w:val="en-US"/>
+        </w:rPr>
+        <w:t>"</w:t>
+      </w:r>
+      <w:r>
+        <w:rPr>
+          <w:b/>
+          <w:bCs/>
+          <w:lang w:val="en-US"/>
+        </w:rPr>
+        <w:t>labelFloorsCount</w:t>
+      </w:r>
+      <w:r>
+        <w:rPr>
+          <w:lang w:val="en-US"/>
+        </w:rPr>
+        <w:t xml:space="preserve">" </w:t>
+      </w:r>
+      <w:r>
+        <w:t>с текст "</w:t>
+      </w:r>
+      <w:r>
+        <w:rPr>
+          <w:b/>
+          <w:bCs/>
+          <w:lang w:val="en-US"/>
+        </w:rPr>
+        <w:t>Floors</w:t>
+      </w:r>
+      <w:r>
+        <w:rPr>
+          <w:b/>
+          <w:bCs/>
+          <w:lang w:val="en-US"/>
+        </w:rPr>
+        <w:t xml:space="preserve"> count</w:t>
+      </w:r>
+      <w:r>
+        <w:rPr>
+          <w:lang w:val="en-US"/>
+        </w:rPr>
+        <w:t>: "</w:t>
+      </w:r>
+    </w:p>
+    <w:p>
+      <w:pPr>
+        <w:pStyle w:val="ListParagraph"/>
+        <w:numPr>
+          <w:ilvl w:val="1"/>
+          <w:numId w:val="20"/>
+        </w:numPr>
+      </w:pPr>
+      <w:r>
+        <w:rPr>
+          <w:lang w:val="en-US"/>
+        </w:rPr>
+        <w:t>"</w:t>
+      </w:r>
+      <w:r>
+        <w:rPr>
+          <w:b/>
+          <w:bCs/>
+          <w:lang w:val="en-US"/>
+        </w:rPr>
+        <w:t>labelRoomsPerFloor</w:t>
+      </w:r>
+      <w:r>
+        <w:rPr>
+          <w:lang w:val="en-US"/>
+        </w:rPr>
+        <w:t xml:space="preserve">" </w:t>
+      </w:r>
+      <w:r>
+        <w:t xml:space="preserve">с текст </w:t>
+      </w:r>
+      <w:r>
+        <w:rPr>
+          <w:lang w:val="en-US"/>
+        </w:rPr>
+        <w:t>"</w:t>
+      </w:r>
+      <w:r>
+        <w:rPr>
+          <w:b/>
+          <w:bCs/>
+          <w:lang w:val="en-US"/>
+        </w:rPr>
+        <w:t xml:space="preserve">Rooms per floor: </w:t>
+      </w:r>
+      <w:r>
+        <w:rPr>
+          <w:lang w:val="en-US"/>
+        </w:rPr>
+        <w:t>"</w:t>
+      </w:r>
+    </w:p>
+    <w:p>
+      <w:pPr>
+        <w:pStyle w:val="ListParagraph"/>
+        <w:numPr>
+          <w:ilvl w:val="1"/>
+          <w:numId w:val="20"/>
+        </w:numPr>
+      </w:pPr>
+      <w:r>
+        <w:rPr>
+          <w:lang w:val="en-US"/>
+        </w:rPr>
+        <w:t>"</w:t>
+      </w:r>
+      <w:r>
+        <w:rPr>
+          <w:b/>
+          <w:bCs/>
+          <w:lang w:val="en-US"/>
+        </w:rPr>
+        <w:t>labelResult</w:t>
+      </w:r>
+      <w:r>
+        <w:rPr>
+          <w:lang w:val="en-US"/>
+        </w:rPr>
+        <w:t xml:space="preserve">" </w:t>
+      </w:r>
+      <w:r>
+        <w:t xml:space="preserve">с текст </w:t>
+      </w:r>
+      <w:r>
+        <w:rPr>
+          <w:lang w:val="en-US"/>
+        </w:rPr>
+        <w:t>"</w:t>
+      </w:r>
+      <w:r>
+        <w:rPr>
+          <w:b/>
+          <w:bCs/>
+          <w:lang w:val="en-US"/>
+        </w:rPr>
+        <w:t>Result:</w:t>
+      </w:r>
+      <w:r>
+        <w:rPr>
+          <w:lang w:val="en-US"/>
+        </w:rPr>
+        <w:t xml:space="preserve"> “</w:t>
+      </w:r>
+    </w:p>
+    <w:p>
+      <w:pPr>
+        <w:pStyle w:val="ListParagraph"/>
+        <w:numPr>
+          <w:ilvl w:val="0"/>
+          <w:numId w:val="20"/>
+        </w:numPr>
+      </w:pPr>
+      <w:r>
+        <w:rPr>
+          <w:b/>
+          <w:bCs/>
+        </w:rPr>
+        <w:t xml:space="preserve">две </w:t>
+      </w:r>
+      <w:r>
+        <w:t>числови полет</w:t>
+      </w:r>
+      <w:r>
+        <w:rPr>
+          <w:lang w:val="en-US"/>
+        </w:rPr>
+        <w:t>a</w:t>
+      </w:r>
+      <w:r>
+        <w:t xml:space="preserve"> (</w:t>
+      </w:r>
+      <w:r>
+        <w:rPr>
+          <w:rFonts w:ascii="Consolas" w:hAnsi="Consolas" w:cs="Consolas"/>
+          <w:b/>
+          <w:bCs/>
+          <w:lang w:val="en-US"/>
+        </w:rPr>
+        <w:t>NumericUpDown</w:t>
+      </w:r>
+      <w:r>
+        <w:rPr>
+          <w:lang w:val="en-US"/>
+        </w:rPr>
+        <w:t>)</w:t>
+      </w:r>
+      <w:r>
+        <w:t>:</w:t>
+      </w:r>
+    </w:p>
+    <w:p>
+      <w:pPr>
+        <w:pStyle w:val="ListParagraph"/>
+        <w:numPr>
+          <w:ilvl w:val="1"/>
+          <w:numId w:val="20"/>
+        </w:numPr>
+      </w:pPr>
+      <w:r>
+        <w:rPr>
+          <w:lang w:val="en-US"/>
+        </w:rPr>
+        <w:t>"</w:t>
+      </w:r>
+      <w:r>
+        <w:rPr>
+          <w:b/>
+          <w:bCs/>
+          <w:lang w:val="en-US"/>
+        </w:rPr>
+        <w:t>numericUpDownFloorsCount</w:t>
+      </w:r>
+      <w:r>
+        <w:rPr>
+          <w:lang w:val="en-US"/>
+        </w:rPr>
+        <w:t xml:space="preserve">" </w:t>
+      </w:r>
+      <w:r>
+        <w:t xml:space="preserve">с максимална стойност </w:t>
+      </w:r>
+      <w:r>
+        <w:rPr>
+          <w:b/>
+          <w:bCs/>
+          <w:lang w:val="en-US"/>
+        </w:rPr>
+        <w:t>5</w:t>
+      </w:r>
+    </w:p>
+    <w:p>
+      <w:pPr>
+        <w:pStyle w:val="ListParagraph"/>
+        <w:numPr>
+          <w:ilvl w:val="1"/>
+          <w:numId w:val="20"/>
+        </w:numPr>
+      </w:pPr>
+      <w:r>
+        <w:t>"</w:t>
+      </w:r>
+      <w:r>
+        <w:rPr>
+          <w:b/>
+          <w:bCs/>
+          <w:lang w:val="en-US"/>
+        </w:rPr>
+        <w:t>numericUpDownRoomsPerFloor</w:t>
+      </w:r>
+      <w:r>
+        <w:rPr>
+          <w:lang w:val="en-US"/>
+        </w:rPr>
+        <w:t xml:space="preserve">" </w:t>
+      </w:r>
+      <w:r>
+        <w:t xml:space="preserve">с максимална стойност </w:t>
+      </w:r>
+      <w:r>
+        <w:rPr>
+          <w:b/>
+          <w:bCs/>
+          <w:lang w:val="en-US"/>
+        </w:rPr>
+        <w:t>1</w:t>
+      </w:r>
+      <w:r>
+        <w:rPr>
+          <w:b/>
+          <w:bCs/>
+        </w:rPr>
+        <w:t>0</w:t>
+      </w:r>
+    </w:p>
+    <w:p>
+      <w:pPr>
+        <w:pStyle w:val="ListParagraph"/>
+        <w:numPr>
+          <w:ilvl w:val="0"/>
+          <w:numId w:val="20"/>
+        </w:numPr>
+        <w:rPr>
+          <w:b/>
+          <w:bCs/>
+        </w:rPr>
+      </w:pPr>
+      <w:r>
+        <w:rPr>
+          <w:b/>
+          <w:bCs/>
+        </w:rPr>
+        <w:t xml:space="preserve">един </w:t>
+      </w:r>
+      <w:r>
+        <w:t>бутон (</w:t>
+      </w:r>
+      <w:r>
+        <w:rPr>
+          <w:rFonts w:ascii="Consolas" w:hAnsi="Consolas" w:cs="Consolas"/>
+          <w:b/>
+          <w:bCs/>
+          <w:lang w:val="en-US"/>
+        </w:rPr>
+        <w:t>Button</w:t>
+      </w:r>
+      <w:r>
+        <w:rPr>
+          <w:lang w:val="en-US"/>
+        </w:rPr>
+        <w:t>):</w:t>
+      </w:r>
+    </w:p>
+    <w:p>
+      <w:pPr>
+        <w:pStyle w:val="ListParagraph"/>
+        <w:numPr>
+          <w:ilvl w:val="1"/>
+          <w:numId w:val="20"/>
+        </w:numPr>
+        <w:rPr>
+          <w:b/>
+          <w:bCs/>
+        </w:rPr>
+      </w:pPr>
+      <w:r>
+        <w:rPr>
+          <w:lang w:val="en-US"/>
+        </w:rPr>
+        <w:t>"</w:t>
+      </w:r>
+      <w:r>
+        <w:rPr>
+          <w:b/>
+          <w:bCs/>
+          <w:lang w:val="en-US"/>
+        </w:rPr>
+        <w:t>buttonDisplayRooms</w:t>
+      </w:r>
+      <w:r>
+        <w:rPr>
+          <w:lang w:val="en-US"/>
+        </w:rPr>
+        <w:t xml:space="preserve">" </w:t>
+      </w:r>
+      <w:r>
+        <w:t xml:space="preserve">с текст </w:t>
+      </w:r>
+      <w:r>
+        <w:rPr>
+          <w:lang w:val="en-US"/>
+        </w:rPr>
+        <w:t>"</w:t>
+      </w:r>
+      <w:r>
+        <w:rPr>
+          <w:b/>
+          <w:bCs/>
+          <w:lang w:val="en-US"/>
+        </w:rPr>
+        <w:t>Display rooms</w:t>
+      </w:r>
+      <w:r>
+        <w:rPr>
+          <w:lang w:val="en-US"/>
+        </w:rPr>
+        <w:t>"</w:t>
+      </w:r>
+    </w:p>
+    <w:p>
+      <w:pPr>
+        <w:pStyle w:val="ListParagraph"/>
+        <w:numPr>
+          <w:ilvl w:val="0"/>
+          <w:numId w:val="61"/>
+        </w:numPr>
+        <w:spacing w:before="400" w:after="0"/>
+        <w:ind w:left="284" w:hanging="284"/>
+        <w:contextualSpacing w:val="0"/>
+      </w:pPr>
+      <w:r>
+        <w:t xml:space="preserve">Добавете </w:t>
+      </w:r>
+      <w:r>
+        <w:rPr>
+          <w:b/>
+          <w:bCs/>
+        </w:rPr>
+        <w:t>метод-обработчик</w:t>
+      </w:r>
+      <w:r>
+        <w:t xml:space="preserve"> на бутона </w:t>
+      </w:r>
+      <w:r>
+        <w:rPr>
+          <w:rFonts w:ascii="Consolas" w:hAnsi="Consolas" w:cs="Consolas"/>
+          <w:b/>
+          <w:bCs/>
+          <w:lang w:val="en-US"/>
+        </w:rPr>
+        <w:t>buttonDisplayRooms</w:t>
+      </w:r>
+      <w:r>
+        <w:rPr>
+          <w:b/>
+          <w:bCs/>
+        </w:rPr>
+        <w:t xml:space="preserve"> </w:t>
+      </w:r>
+      <w:r>
+        <w:t xml:space="preserve">при събитието </w:t>
+      </w:r>
+      <w:r>
+        <w:rPr>
+          <w:rFonts w:ascii="Consolas" w:hAnsi="Consolas" w:cs="Consolas"/>
+          <w:b/>
+          <w:bCs/>
+        </w:rPr>
+        <w:t>Click</w:t>
+      </w:r>
+      <w:r>
+        <w:rPr>
+          <w:b/>
+          <w:bCs/>
+        </w:rPr>
+        <w:t xml:space="preserve"> </w:t>
+      </w:r>
+      <w:r>
+        <w:t>(</w:t>
+      </w:r>
+      <w:r>
+        <w:t>чрез двоен клик в празното пространство)</w:t>
+      </w:r>
+      <w:r>
+        <w:t>:</w:t>
+      </w:r>
+    </w:p>
+    <w:p>
+      <w:pPr>
+        <w:pStyle w:val="ListParagraph"/>
+        <w:spacing w:before="0" w:after="0"/>
+        <w:ind w:left="284"/>
+        <w:contextualSpacing w:val="0"/>
+        <w:rPr>
+          <w:lang w:val="en-US"/>
+        </w:rPr>
+      </w:pPr>
+      <w:r>
+        <w:drawing>
+          <wp:inline distT="0" distB="0" distL="0" distR="0" wp14:anchorId="6B075F09" wp14:editId="13CC1248">
+            <wp:extent cx="2477132" cy="2393004"/>
+            <wp:effectExtent l="12700" t="12700" r="12700" b="7620"/>
+            <wp:docPr id="13" name="Picture 13" descr="Graphical user interface, text, application, email&#10;&#10;Description automatically generated"/>
+            <wp:cNvGraphicFramePr>
+              <a:graphicFrameLocks xmlns:a="http://schemas.openxmlformats.org/drawingml/2006/main" noChangeAspect="1"/>
+            </wp:cNvGraphicFramePr>
+            <a:graphic xmlns:a="http://schemas.openxmlformats.org/drawingml/2006/main">
+              <a:graphicData uri="http://schemas.openxmlformats.org/drawingml/2006/picture">
+                <pic:pic xmlns:pic="http://schemas.openxmlformats.org/drawingml/2006/picture">
+                  <pic:nvPicPr>
+                    <pic:cNvPr id="13" name="Picture 13" descr="Graphical user interface, text, application, email&#10;&#10;Description automatically generated"/>
+                    <pic:cNvPicPr/>
+                  </pic:nvPicPr>
+                  <pic:blipFill>
+                    <a:blip r:embed="rId31"/>
+                    <a:stretch>
+                      <a:fillRect/>
+                    </a:stretch>
+                  </pic:blipFill>
+                  <pic:spPr>
+                    <a:xfrm>
+                      <a:off x="0" y="0"/>
+                      <a:ext cx="2496919" cy="2412119"/>
+                    </a:xfrm>
+                    <a:prstGeom prst="rect">
+                      <a:avLst/>
+                    </a:prstGeom>
+                    <a:ln>
+                      <a:solidFill>
+                        <a:schemeClr val="bg1">
+                          <a:lumMod val="75000"/>
+                        </a:schemeClr>
+                      </a:solidFill>
+                    </a:ln>
+                  </pic:spPr>
+                </pic:pic>
+              </a:graphicData>
+            </a:graphic>
+          </wp:inline>
+        </w:drawing>
+      </w:r>
+    </w:p>
+    <w:p>
+      <w:pPr>
+        <w:pStyle w:val="ListParagraph"/>
+        <w:numPr>
+          <w:ilvl w:val="0"/>
+          <w:numId w:val="61"/>
+        </w:numPr>
+        <w:spacing w:before="400" w:after="200"/>
+        <w:ind w:left="284" w:hanging="284"/>
+        <w:contextualSpacing w:val="0"/>
+        <w:rPr>
+          <w:lang w:val="en-US"/>
+        </w:rPr>
+      </w:pPr>
+      <w:r>
+        <w:t xml:space="preserve">Добавете код в метода-обработчик, който да визуализира всички </w:t>
+      </w:r>
+      <w:r>
+        <w:rPr>
+          <w:b/>
+          <w:bCs/>
+        </w:rPr>
+        <w:t xml:space="preserve">етажи </w:t>
+      </w:r>
+      <w:r>
+        <w:t xml:space="preserve">и </w:t>
+      </w:r>
+      <w:r>
+        <w:rPr>
+          <w:b/>
+          <w:bCs/>
+        </w:rPr>
+        <w:t xml:space="preserve">стаи </w:t>
+      </w:r>
+      <w:r>
+        <w:t xml:space="preserve">на сградата в надписа </w:t>
+      </w:r>
+      <w:r>
+        <w:rPr>
+          <w:rFonts w:ascii="Consolas" w:hAnsi="Consolas" w:cs="Consolas"/>
+          <w:b/>
+          <w:bCs/>
+          <w:lang w:val="en-US"/>
+        </w:rPr>
+        <w:t>labelResult</w:t>
+      </w:r>
+      <w:r>
+        <w:rPr>
+          <w:lang w:val="en-US"/>
+        </w:rPr>
+        <w:t>:</w:t>
+      </w:r>
+    </w:p>
+    <w:p>
+      <w:pPr>
+        <w:pStyle w:val="ListParagraph"/>
+        <w:spacing w:before="0" w:after="0"/>
+        <w:ind w:left="284"/>
+        <w:contextualSpacing w:val="0"/>
+        <w:rPr>
+          <w:lang w:val="en-US"/>
+        </w:rPr>
+      </w:pPr>
+      <w:r>
+        <w:rPr>
+          <w:lang w:val="en-US"/>
+        </w:rPr>
+        <w:lastRenderedPageBreak/>
+        <w:drawing>
+          <wp:inline distT="0" distB="0" distL="0" distR="0" wp14:anchorId="5259F91C" wp14:editId="5CB11845">
+            <wp:extent cx="6626225" cy="2578735"/>
+            <wp:effectExtent l="12700" t="12700" r="15875" b="12065"/>
+            <wp:docPr id="40" name="Picture 40" descr="Graphical user interface, text, application, email&#10;&#10;Description automatically generated"/>
+            <wp:cNvGraphicFramePr>
+              <a:graphicFrameLocks xmlns:a="http://schemas.openxmlformats.org/drawingml/2006/main" noChangeAspect="1"/>
+            </wp:cNvGraphicFramePr>
+            <a:graphic xmlns:a="http://schemas.openxmlformats.org/drawingml/2006/main">
+              <a:graphicData uri="http://schemas.openxmlformats.org/drawingml/2006/picture">
+                <pic:pic xmlns:pic="http://schemas.openxmlformats.org/drawingml/2006/picture">
+                  <pic:nvPicPr>
+                    <pic:cNvPr id="40" name="Picture 40" descr="Graphical user interface, text, application, email&#10;&#10;Description automatically generated"/>
+                    <pic:cNvPicPr/>
+                  </pic:nvPicPr>
+                  <pic:blipFill>
+                    <a:blip r:embed="rId32"/>
+                    <a:stretch>
+                      <a:fillRect/>
+                    </a:stretch>
+                  </pic:blipFill>
+                  <pic:spPr>
+                    <a:xfrm>
+                      <a:off x="0" y="0"/>
+                      <a:ext cx="6626225" cy="2578735"/>
+                    </a:xfrm>
+                    <a:prstGeom prst="rect">
+                      <a:avLst/>
+                    </a:prstGeom>
+                    <a:ln>
+                      <a:solidFill>
+                        <a:schemeClr val="bg1">
+                          <a:lumMod val="75000"/>
+                        </a:schemeClr>
+                      </a:solidFill>
+                    </a:ln>
+                  </pic:spPr>
+                </pic:pic>
+              </a:graphicData>
+            </a:graphic>
+          </wp:inline>
+        </w:drawing>
+      </w:r>
+    </w:p>
+    <w:p>
+      <w:pPr>
+        <w:pStyle w:val="ListParagraph"/>
+        <w:numPr>
+          <w:ilvl w:val="0"/>
+          <w:numId w:val="61"/>
+        </w:numPr>
+        <w:ind w:left="284" w:hanging="284"/>
+        <w:contextualSpacing w:val="0"/>
+        <w:rPr>
+          <w:b/>
+          <w:bCs/>
+        </w:rPr>
+      </w:pPr>
+      <w:r>
+        <w:t xml:space="preserve">Стартирайте приложението с </w:t>
+      </w:r>
+      <w:r>
+        <w:rPr>
+          <w:b/>
+          <w:bCs/>
+          <w:lang w:val="en-US"/>
+        </w:rPr>
+        <w:t>[Ctrl + F5]</w:t>
+      </w:r>
+      <w:r>
+        <w:rPr>
+          <w:lang w:val="en-US"/>
+        </w:rPr>
+        <w:t xml:space="preserve"> </w:t>
+      </w:r>
+      <w:r>
+        <w:t>и го тествайте:</w:t>
+      </w:r>
+    </w:p>
+    <w:p>
+      <w:pPr>
+        <w:pStyle w:val="ListParagraph"/>
+        <w:ind w:left="284"/>
+        <w:rPr>
+          <w:b/>
+          <w:bCs/>
+          <w:lang w:val="en-US"/>
+        </w:rPr>
+      </w:pPr>
+      <w:r>
+        <w:rPr>
+          <w:b/>
+          <w:bCs/>
+        </w:rPr>
+        <w:drawing>
+          <wp:inline distT="0" distB="0" distL="0" distR="0" wp14:anchorId="0824F089" wp14:editId="5CC71DCA">
+            <wp:extent cx="3205007" cy="2637538"/>
+            <wp:effectExtent l="0" t="0" r="0" b="0"/>
+            <wp:docPr id="36" name="Picture 36" descr="Graphical user interface, text&#10;&#10;Description automatically generated"/>
+            <wp:cNvGraphicFramePr>
+              <a:graphicFrameLocks xmlns:a="http://schemas.openxmlformats.org/drawingml/2006/main" noChangeAspect="1"/>
+            </wp:cNvGraphicFramePr>
+            <a:graphic xmlns:a="http://schemas.openxmlformats.org/drawingml/2006/main">
+              <a:graphicData uri="http://schemas.openxmlformats.org/drawingml/2006/picture">
+                <pic:pic xmlns:pic="http://schemas.openxmlformats.org/drawingml/2006/picture">
+                  <pic:nvPicPr>
+                    <pic:cNvPr id="36" name="Picture 36" descr="Graphical user interface, text&#10;&#10;Description automatically generated"/>
+                    <pic:cNvPicPr/>
+                  </pic:nvPicPr>
+                  <pic:blipFill>
+                    <a:blip r:embed="rId33"/>
+                    <a:stretch>
+                      <a:fillRect/>
+                    </a:stretch>
+                  </pic:blipFill>
+                  <pic:spPr>
+                    <a:xfrm>
+                      <a:off x="0" y="0"/>
+                      <a:ext cx="3238166" cy="2664826"/>
+                    </a:xfrm>
+                    <a:prstGeom prst="rect">
+                      <a:avLst/>
+                    </a:prstGeom>
+                  </pic:spPr>
+                </pic:pic>
+              </a:graphicData>
+            </a:graphic>
+          </wp:inline>
+        </w:drawing>
+      </w:r>
+      <w:r>
+        <w:rPr>
+          <w:noProof/>
+        </w:rPr>
+        <w:t xml:space="preserve"> </w:t>
+      </w:r>
+      <w:r>
+        <w:rPr>
+          <w:b/>
+          <w:bCs/>
+          <w:lang w:val="en-US"/>
+        </w:rPr>
+        <w:drawing>
+          <wp:inline distT="0" distB="0" distL="0" distR="0" wp14:anchorId="51970C2A" wp14:editId="495A9BD1">
+            <wp:extent cx="3206674" cy="2645505"/>
+            <wp:effectExtent l="0" t="0" r="0" b="0"/>
+            <wp:docPr id="39" name="Picture 39" descr="Graphical user interface, text, application&#10;&#10;Description automatically generated"/>
+            <wp:cNvGraphicFramePr>
+              <a:graphicFrameLocks xmlns:a="http://schemas.openxmlformats.org/drawingml/2006/main" noChangeAspect="1"/>
+            </wp:cNvGraphicFramePr>
+            <a:graphic xmlns:a="http://schemas.openxmlformats.org/drawingml/2006/main">
+              <a:graphicData uri="http://schemas.openxmlformats.org/drawingml/2006/picture">
+                <pic:pic xmlns:pic="http://schemas.openxmlformats.org/drawingml/2006/picture">
+                  <pic:nvPicPr>
+                    <pic:cNvPr id="39" name="Picture 39" descr="Graphical user interface, text, application&#10;&#10;Description automatically generated"/>
+                    <pic:cNvPicPr/>
+                  </pic:nvPicPr>
+                  <pic:blipFill>
+                    <a:blip r:embed="rId29"/>
+                    <a:stretch>
+                      <a:fillRect/>
+                    </a:stretch>
+                  </pic:blipFill>
+                  <pic:spPr>
+                    <a:xfrm>
+                      <a:off x="0" y="0"/>
+                      <a:ext cx="3227151" cy="2662398"/>
+                    </a:xfrm>
+                    <a:prstGeom prst="rect">
+                      <a:avLst/>
+                    </a:prstGeom>
+                  </pic:spPr>
+                </pic:pic>
+              </a:graphicData>
+            </a:graphic>
+          </wp:inline>
+        </w:drawing>
+      </w:r>
+    </w:p>
+    <w:p>
+      <w:pPr>
+        <w:pStyle w:val="Heading2"/>
+      </w:pPr>
+      <w:r>
         <w:t>Заплата</w:t>
       </w:r>
     </w:p>
@@ -12743,6 +13938,7 @@
         <w:pStyle w:val="Heading3"/>
       </w:pPr>
       <w:r>
+        <w:lastRenderedPageBreak/>
         <w:t>Изход</w:t>
       </w:r>
     </w:p>
@@ -14936,8 +16132,8 @@
     </w:tbl>
     <w:p/>
     <w:sectPr>
-      <w:headerReference w:type="default" r:id="rId29"/>
-      <w:footerReference w:type="default" r:id="rId30"/>
+      <w:headerReference w:type="default" r:id="rId34"/>
+      <w:footerReference w:type="default" r:id="rId35"/>
       <w:pgSz w:w="11909" w:h="16834" w:code="9"/>
       <w:pgMar w:top="567" w:right="737" w:bottom="1077" w:left="737" w:header="567" w:footer="794" w:gutter="0"/>
       <w:cols w:space="720"/>
@@ -14948,7 +16144,7 @@
 </file>
 
 <file path=word/endnotes.xml><?xml version="1.0" encoding="utf-8"?>
-<w:endnotes xmlns:wpc="http://schemas.microsoft.com/office/word/2010/wordprocessingCanvas" xmlns:cx="http://schemas.microsoft.com/office/drawing/2014/chartex" xmlns:cx1="http://schemas.microsoft.com/office/drawing/2015/9/8/chartex" xmlns:cx2="http://schemas.microsoft.com/office/drawing/2015/10/21/chartex" xmlns:cx3="http://schemas.microsoft.com/office/drawing/2016/5/9/chartex" xmlns:cx4="http://schemas.microsoft.com/office/drawing/2016/5/10/chartex" xmlns:cx5="http://schemas.microsoft.com/office/drawing/2016/5/11/chartex" xmlns:cx6="http://schemas.microsoft.com/office/drawing/2016/5/12/chartex" xmlns:cx7="http://schemas.microsoft.com/office/drawing/2016/5/13/chartex" xmlns:cx8="http://schemas.microsoft.com/office/drawing/2016/5/14/chartex" xmlns:mc="http://schemas.openxmlformats.org/markup-compatibility/2006" xmlns:aink="http://schemas.microsoft.com/office/drawing/2016/ink" xmlns:am3d="http://schemas.microsoft.com/office/drawing/2017/model3d" xmlns:o="urn:schemas-microsoft-com:office:office" xmlns:oel="http://schemas.microsoft.com/office/2019/extlst" xmlns:r="http://schemas.openxmlformats.org/officeDocument/2006/relationships" xmlns:m="http://schemas.openxmlformats.org/officeDocument/2006/math" xmlns:v="urn:schemas-microsoft-com:vml" xmlns:wp14="http://schemas.microsoft.com/office/word/2010/wordprocessingDrawing" xmlns:wp="http://schemas.openxmlformats.org/drawingml/2006/wordprocessingDrawing" xmlns:w10="urn:schemas-microsoft-com:office:word" xmlns:w="http://schemas.openxmlformats.org/wordprocessingml/2006/main" xmlns:w14="http://schemas.microsoft.com/office/word/2010/wordml" xmlns:w15="http://schemas.microsoft.com/office/word/2012/wordml" xmlns:w16cex="http://schemas.microsoft.com/office/word/2018/wordml/cex" xmlns:w16cid="http://schemas.microsoft.com/office/word/2016/wordml/cid" xmlns:w16="http://schemas.microsoft.com/office/word/2018/wordml" xmlns:w16sdtdh="http://schemas.microsoft.com/office/word/2020/wordml/sdtdatahash" xmlns:w16se="http://schemas.microsoft.com/office/word/2015/wordml/symex" xmlns:wpg="http://schemas.microsoft.com/office/word/2010/wordprocessingGroup" xmlns:wpi="http://schemas.microsoft.com/office/word/2010/wordprocessingInk" xmlns:wne="http://schemas.microsoft.com/office/word/2006/wordml" xmlns:wps="http://schemas.microsoft.com/office/word/2010/wordprocessingShape" mc:Ignorable="w14 w15 w16se w16cid w16 w16cex w16sdtdh wp14">
+<w:endnotes xmlns:wpc="http://schemas.microsoft.com/office/word/2010/wordprocessingCanvas" xmlns:cx="http://schemas.microsoft.com/office/drawing/2014/chartex" xmlns:cx1="http://schemas.microsoft.com/office/drawing/2015/9/8/chartex" xmlns:cx2="http://schemas.microsoft.com/office/drawing/2015/10/21/chartex" xmlns:cx3="http://schemas.microsoft.com/office/drawing/2016/5/9/chartex" xmlns:cx4="http://schemas.microsoft.com/office/drawing/2016/5/10/chartex" xmlns:cx5="http://schemas.microsoft.com/office/drawing/2016/5/11/chartex" xmlns:cx6="http://schemas.microsoft.com/office/drawing/2016/5/12/chartex" xmlns:cx7="http://schemas.microsoft.com/office/drawing/2016/5/13/chartex" xmlns:cx8="http://schemas.microsoft.com/office/drawing/2016/5/14/chartex" xmlns:mc="http://schemas.openxmlformats.org/markup-compatibility/2006" xmlns:aink="http://schemas.microsoft.com/office/drawing/2016/ink" xmlns:am3d="http://schemas.microsoft.com/office/drawing/2017/model3d" xmlns:o="urn:schemas-microsoft-com:office:office" xmlns:oel="http://schemas.microsoft.com/office/2019/extlst" xmlns:r="http://schemas.openxmlformats.org/officeDocument/2006/relationships" xmlns:m="http://schemas.openxmlformats.org/officeDocument/2006/math" xmlns:v="urn:schemas-microsoft-com:vml" xmlns:wp14="http://schemas.microsoft.com/office/word/2010/wordprocessingDrawing" xmlns:wp="http://schemas.openxmlformats.org/drawingml/2006/wordprocessingDrawing" xmlns:w10="urn:schemas-microsoft-com:office:word" xmlns:w="http://schemas.openxmlformats.org/wordprocessingml/2006/main" xmlns:w14="http://schemas.microsoft.com/office/word/2010/wordml" xmlns:w15="http://schemas.microsoft.com/office/word/2012/wordml" xmlns:w16cex="http://schemas.microsoft.com/office/word/2018/wordml/cex" xmlns:w16cid="http://schemas.microsoft.com/office/word/2016/wordml/cid" xmlns:w16="http://schemas.microsoft.com/office/word/2018/wordml" xmlns:w16du="http://schemas.microsoft.com/office/word/2023/wordml/word16du" xmlns:w16sdtdh="http://schemas.microsoft.com/office/word/2020/wordml/sdtdatahash" xmlns:w16se="http://schemas.microsoft.com/office/word/2015/wordml/symex" xmlns:wpg="http://schemas.microsoft.com/office/word/2010/wordprocessingGroup" xmlns:wpi="http://schemas.microsoft.com/office/word/2010/wordprocessingInk" xmlns:wne="http://schemas.microsoft.com/office/word/2006/wordml" xmlns:wps="http://schemas.microsoft.com/office/word/2010/wordprocessingShape" mc:Ignorable="w14 w15 w16se w16cid w16 w16cex w16sdtdh wp14">
   <w:endnote w:type="separator" w:id="-1">
     <w:p>
       <w:pPr>
@@ -14973,7 +16169,7 @@
 </file>
 
 <file path=word/footer1.xml><?xml version="1.0" encoding="utf-8"?>
-<w:ftr xmlns:wpc="http://schemas.microsoft.com/office/word/2010/wordprocessingCanvas" xmlns:cx="http://schemas.microsoft.com/office/drawing/2014/chartex" xmlns:cx1="http://schemas.microsoft.com/office/drawing/2015/9/8/chartex" xmlns:cx2="http://schemas.microsoft.com/office/drawing/2015/10/21/chartex" xmlns:cx3="http://schemas.microsoft.com/office/drawing/2016/5/9/chartex" xmlns:cx4="http://schemas.microsoft.com/office/drawing/2016/5/10/chartex" xmlns:cx5="http://schemas.microsoft.com/office/drawing/2016/5/11/chartex" xmlns:cx6="http://schemas.microsoft.com/office/drawing/2016/5/12/chartex" xmlns:cx7="http://schemas.microsoft.com/office/drawing/2016/5/13/chartex" xmlns:cx8="http://schemas.microsoft.com/office/drawing/2016/5/14/chartex" xmlns:mc="http://schemas.openxmlformats.org/markup-compatibility/2006" xmlns:aink="http://schemas.microsoft.com/office/drawing/2016/ink" xmlns:am3d="http://schemas.microsoft.com/office/drawing/2017/model3d" xmlns:o="urn:schemas-microsoft-com:office:office" xmlns:oel="http://schemas.microsoft.com/office/2019/extlst" xmlns:r="http://schemas.openxmlformats.org/officeDocument/2006/relationships" xmlns:m="http://schemas.openxmlformats.org/officeDocument/2006/math" xmlns:v="urn:schemas-microsoft-com:vml" xmlns:wp14="http://schemas.microsoft.com/office/word/2010/wordprocessingDrawing" xmlns:wp="http://schemas.openxmlformats.org/drawingml/2006/wordprocessingDrawing" xmlns:w10="urn:schemas-microsoft-com:office:word" xmlns:w="http://schemas.openxmlformats.org/wordprocessingml/2006/main" xmlns:w14="http://schemas.microsoft.com/office/word/2010/wordml" xmlns:w15="http://schemas.microsoft.com/office/word/2012/wordml" xmlns:w16cex="http://schemas.microsoft.com/office/word/2018/wordml/cex" xmlns:w16cid="http://schemas.microsoft.com/office/word/2016/wordml/cid" xmlns:w16="http://schemas.microsoft.com/office/word/2018/wordml" xmlns:w16sdtdh="http://schemas.microsoft.com/office/word/2020/wordml/sdtdatahash" xmlns:w16se="http://schemas.microsoft.com/office/word/2015/wordml/symex" xmlns:wpg="http://schemas.microsoft.com/office/word/2010/wordprocessingGroup" xmlns:wpi="http://schemas.microsoft.com/office/word/2010/wordprocessingInk" xmlns:wne="http://schemas.microsoft.com/office/word/2006/wordml" xmlns:wps="http://schemas.microsoft.com/office/word/2010/wordprocessingShape" mc:Ignorable="w14 w15 w16se w16cid w16 w16cex w16sdtdh wp14">
+<w:ftr xmlns:wpc="http://schemas.microsoft.com/office/word/2010/wordprocessingCanvas" xmlns:cx="http://schemas.microsoft.com/office/drawing/2014/chartex" xmlns:cx1="http://schemas.microsoft.com/office/drawing/2015/9/8/chartex" xmlns:cx2="http://schemas.microsoft.com/office/drawing/2015/10/21/chartex" xmlns:cx3="http://schemas.microsoft.com/office/drawing/2016/5/9/chartex" xmlns:cx4="http://schemas.microsoft.com/office/drawing/2016/5/10/chartex" xmlns:cx5="http://schemas.microsoft.com/office/drawing/2016/5/11/chartex" xmlns:cx6="http://schemas.microsoft.com/office/drawing/2016/5/12/chartex" xmlns:cx7="http://schemas.microsoft.com/office/drawing/2016/5/13/chartex" xmlns:cx8="http://schemas.microsoft.com/office/drawing/2016/5/14/chartex" xmlns:mc="http://schemas.openxmlformats.org/markup-compatibility/2006" xmlns:aink="http://schemas.microsoft.com/office/drawing/2016/ink" xmlns:am3d="http://schemas.microsoft.com/office/drawing/2017/model3d" xmlns:o="urn:schemas-microsoft-com:office:office" xmlns:oel="http://schemas.microsoft.com/office/2019/extlst" xmlns:r="http://schemas.openxmlformats.org/officeDocument/2006/relationships" xmlns:m="http://schemas.openxmlformats.org/officeDocument/2006/math" xmlns:v="urn:schemas-microsoft-com:vml" xmlns:wp14="http://schemas.microsoft.com/office/word/2010/wordprocessingDrawing" xmlns:wp="http://schemas.openxmlformats.org/drawingml/2006/wordprocessingDrawing" xmlns:w10="urn:schemas-microsoft-com:office:word" xmlns:w="http://schemas.openxmlformats.org/wordprocessingml/2006/main" xmlns:w14="http://schemas.microsoft.com/office/word/2010/wordml" xmlns:w15="http://schemas.microsoft.com/office/word/2012/wordml" xmlns:w16cex="http://schemas.microsoft.com/office/word/2018/wordml/cex" xmlns:w16cid="http://schemas.microsoft.com/office/word/2016/wordml/cid" xmlns:w16="http://schemas.microsoft.com/office/word/2018/wordml" xmlns:w16du="http://schemas.microsoft.com/office/word/2023/wordml/word16du" xmlns:w16sdtdh="http://schemas.microsoft.com/office/word/2020/wordml/sdtdatahash" xmlns:w16se="http://schemas.microsoft.com/office/word/2015/wordml/symex" xmlns:wpg="http://schemas.microsoft.com/office/word/2010/wordprocessingGroup" xmlns:wpi="http://schemas.microsoft.com/office/word/2010/wordprocessingInk" xmlns:wne="http://schemas.microsoft.com/office/word/2006/wordml" xmlns:wps="http://schemas.microsoft.com/office/word/2010/wordprocessingShape" mc:Ignorable="w14 w15 w16se w16cid w16 w16cex w16sdtdh wp14">
   <w:p>
     <w:pPr>
       <w:pStyle w:val="Footer"/>
@@ -15991,7 +17187,7 @@
                           <wp:extent cx="180000" cy="180000"/>
                           <wp:effectExtent l="0" t="0" r="0" b="0"/>
                           <wp:docPr id="3" name="Picture 3">
-                            <a:hlinkClick xmlns:a="http://schemas.openxmlformats.org/drawingml/2006/main" r:id="rId1"/>
+                            <a:hlinkClick xmlns:a="http://schemas.openxmlformats.org/drawingml/2006/main" r:id="rId20"/>
                           </wp:docPr>
                           <wp:cNvGraphicFramePr>
                             <a:graphicFrameLocks xmlns:a="http://schemas.openxmlformats.org/drawingml/2006/main" noChangeAspect="1"/>
@@ -16957,7 +18153,7 @@
 </file>
 
 <file path=word/footnotes.xml><?xml version="1.0" encoding="utf-8"?>
-<w:footnotes xmlns:wpc="http://schemas.microsoft.com/office/word/2010/wordprocessingCanvas" xmlns:cx="http://schemas.microsoft.com/office/drawing/2014/chartex" xmlns:cx1="http://schemas.microsoft.com/office/drawing/2015/9/8/chartex" xmlns:cx2="http://schemas.microsoft.com/office/drawing/2015/10/21/chartex" xmlns:cx3="http://schemas.microsoft.com/office/drawing/2016/5/9/chartex" xmlns:cx4="http://schemas.microsoft.com/office/drawing/2016/5/10/chartex" xmlns:cx5="http://schemas.microsoft.com/office/drawing/2016/5/11/chartex" xmlns:cx6="http://schemas.microsoft.com/office/drawing/2016/5/12/chartex" xmlns:cx7="http://schemas.microsoft.com/office/drawing/2016/5/13/chartex" xmlns:cx8="http://schemas.microsoft.com/office/drawing/2016/5/14/chartex" xmlns:mc="http://schemas.openxmlformats.org/markup-compatibility/2006" xmlns:aink="http://schemas.microsoft.com/office/drawing/2016/ink" xmlns:am3d="http://schemas.microsoft.com/office/drawing/2017/model3d" xmlns:o="urn:schemas-microsoft-com:office:office" xmlns:oel="http://schemas.microsoft.com/office/2019/extlst" xmlns:r="http://schemas.openxmlformats.org/officeDocument/2006/relationships" xmlns:m="http://schemas.openxmlformats.org/officeDocument/2006/math" xmlns:v="urn:schemas-microsoft-com:vml" xmlns:wp14="http://schemas.microsoft.com/office/word/2010/wordprocessingDrawing" xmlns:wp="http://schemas.openxmlformats.org/drawingml/2006/wordprocessingDrawing" xmlns:w10="urn:schemas-microsoft-com:office:word" xmlns:w="http://schemas.openxmlformats.org/wordprocessingml/2006/main" xmlns:w14="http://schemas.microsoft.com/office/word/2010/wordml" xmlns:w15="http://schemas.microsoft.com/office/word/2012/wordml" xmlns:w16cex="http://schemas.microsoft.com/office/word/2018/wordml/cex" xmlns:w16cid="http://schemas.microsoft.com/office/word/2016/wordml/cid" xmlns:w16="http://schemas.microsoft.com/office/word/2018/wordml" xmlns:w16sdtdh="http://schemas.microsoft.com/office/word/2020/wordml/sdtdatahash" xmlns:w16se="http://schemas.microsoft.com/office/word/2015/wordml/symex" xmlns:wpg="http://schemas.microsoft.com/office/word/2010/wordprocessingGroup" xmlns:wpi="http://schemas.microsoft.com/office/word/2010/wordprocessingInk" xmlns:wne="http://schemas.microsoft.com/office/word/2006/wordml" xmlns:wps="http://schemas.microsoft.com/office/word/2010/wordprocessingShape" mc:Ignorable="w14 w15 w16se w16cid w16 w16cex w16sdtdh wp14">
+<w:footnotes xmlns:wpc="http://schemas.microsoft.com/office/word/2010/wordprocessingCanvas" xmlns:cx="http://schemas.microsoft.com/office/drawing/2014/chartex" xmlns:cx1="http://schemas.microsoft.com/office/drawing/2015/9/8/chartex" xmlns:cx2="http://schemas.microsoft.com/office/drawing/2015/10/21/chartex" xmlns:cx3="http://schemas.microsoft.com/office/drawing/2016/5/9/chartex" xmlns:cx4="http://schemas.microsoft.com/office/drawing/2016/5/10/chartex" xmlns:cx5="http://schemas.microsoft.com/office/drawing/2016/5/11/chartex" xmlns:cx6="http://schemas.microsoft.com/office/drawing/2016/5/12/chartex" xmlns:cx7="http://schemas.microsoft.com/office/drawing/2016/5/13/chartex" xmlns:cx8="http://schemas.microsoft.com/office/drawing/2016/5/14/chartex" xmlns:mc="http://schemas.openxmlformats.org/markup-compatibility/2006" xmlns:aink="http://schemas.microsoft.com/office/drawing/2016/ink" xmlns:am3d="http://schemas.microsoft.com/office/drawing/2017/model3d" xmlns:o="urn:schemas-microsoft-com:office:office" xmlns:oel="http://schemas.microsoft.com/office/2019/extlst" xmlns:r="http://schemas.openxmlformats.org/officeDocument/2006/relationships" xmlns:m="http://schemas.openxmlformats.org/officeDocument/2006/math" xmlns:v="urn:schemas-microsoft-com:vml" xmlns:wp14="http://schemas.microsoft.com/office/word/2010/wordprocessingDrawing" xmlns:wp="http://schemas.openxmlformats.org/drawingml/2006/wordprocessingDrawing" xmlns:w10="urn:schemas-microsoft-com:office:word" xmlns:w="http://schemas.openxmlformats.org/wordprocessingml/2006/main" xmlns:w14="http://schemas.microsoft.com/office/word/2010/wordml" xmlns:w15="http://schemas.microsoft.com/office/word/2012/wordml" xmlns:w16cex="http://schemas.microsoft.com/office/word/2018/wordml/cex" xmlns:w16cid="http://schemas.microsoft.com/office/word/2016/wordml/cid" xmlns:w16="http://schemas.microsoft.com/office/word/2018/wordml" xmlns:w16du="http://schemas.microsoft.com/office/word/2023/wordml/word16du" xmlns:w16sdtdh="http://schemas.microsoft.com/office/word/2020/wordml/sdtdatahash" xmlns:w16se="http://schemas.microsoft.com/office/word/2015/wordml/symex" xmlns:wpg="http://schemas.microsoft.com/office/word/2010/wordprocessingGroup" xmlns:wpi="http://schemas.microsoft.com/office/word/2010/wordprocessingInk" xmlns:wne="http://schemas.microsoft.com/office/word/2006/wordml" xmlns:wps="http://schemas.microsoft.com/office/word/2010/wordprocessingShape" mc:Ignorable="w14 w15 w16se w16cid w16 w16cex w16sdtdh wp14">
   <w:footnote w:type="separator" w:id="-1">
     <w:p>
       <w:pPr>
@@ -16982,7 +18178,7 @@
 </file>
 
 <file path=word/header1.xml><?xml version="1.0" encoding="utf-8"?>
-<w:hdr xmlns:wpc="http://schemas.microsoft.com/office/word/2010/wordprocessingCanvas" xmlns:cx="http://schemas.microsoft.com/office/drawing/2014/chartex" xmlns:cx1="http://schemas.microsoft.com/office/drawing/2015/9/8/chartex" xmlns:cx2="http://schemas.microsoft.com/office/drawing/2015/10/21/chartex" xmlns:cx3="http://schemas.microsoft.com/office/drawing/2016/5/9/chartex" xmlns:cx4="http://schemas.microsoft.com/office/drawing/2016/5/10/chartex" xmlns:cx5="http://schemas.microsoft.com/office/drawing/2016/5/11/chartex" xmlns:cx6="http://schemas.microsoft.com/office/drawing/2016/5/12/chartex" xmlns:cx7="http://schemas.microsoft.com/office/drawing/2016/5/13/chartex" xmlns:cx8="http://schemas.microsoft.com/office/drawing/2016/5/14/chartex" xmlns:mc="http://schemas.openxmlformats.org/markup-compatibility/2006" xmlns:aink="http://schemas.microsoft.com/office/drawing/2016/ink" xmlns:am3d="http://schemas.microsoft.com/office/drawing/2017/model3d" xmlns:o="urn:schemas-microsoft-com:office:office" xmlns:oel="http://schemas.microsoft.com/office/2019/extlst" xmlns:r="http://schemas.openxmlformats.org/officeDocument/2006/relationships" xmlns:m="http://schemas.openxmlformats.org/officeDocument/2006/math" xmlns:v="urn:schemas-microsoft-com:vml" xmlns:wp14="http://schemas.microsoft.com/office/word/2010/wordprocessingDrawing" xmlns:wp="http://schemas.openxmlformats.org/drawingml/2006/wordprocessingDrawing" xmlns:w10="urn:schemas-microsoft-com:office:word" xmlns:w="http://schemas.openxmlformats.org/wordprocessingml/2006/main" xmlns:w14="http://schemas.microsoft.com/office/word/2010/wordml" xmlns:w15="http://schemas.microsoft.com/office/word/2012/wordml" xmlns:w16cex="http://schemas.microsoft.com/office/word/2018/wordml/cex" xmlns:w16cid="http://schemas.microsoft.com/office/word/2016/wordml/cid" xmlns:w16="http://schemas.microsoft.com/office/word/2018/wordml" xmlns:w16sdtdh="http://schemas.microsoft.com/office/word/2020/wordml/sdtdatahash" xmlns:w16se="http://schemas.microsoft.com/office/word/2015/wordml/symex" xmlns:wpg="http://schemas.microsoft.com/office/word/2010/wordprocessingGroup" xmlns:wpi="http://schemas.microsoft.com/office/word/2010/wordprocessingInk" xmlns:wne="http://schemas.microsoft.com/office/word/2006/wordml" xmlns:wps="http://schemas.microsoft.com/office/word/2010/wordprocessingShape" mc:Ignorable="w14 w15 w16se w16cid w16 w16cex w16sdtdh wp14">
+<w:hdr xmlns:wpc="http://schemas.microsoft.com/office/word/2010/wordprocessingCanvas" xmlns:cx="http://schemas.microsoft.com/office/drawing/2014/chartex" xmlns:cx1="http://schemas.microsoft.com/office/drawing/2015/9/8/chartex" xmlns:cx2="http://schemas.microsoft.com/office/drawing/2015/10/21/chartex" xmlns:cx3="http://schemas.microsoft.com/office/drawing/2016/5/9/chartex" xmlns:cx4="http://schemas.microsoft.com/office/drawing/2016/5/10/chartex" xmlns:cx5="http://schemas.microsoft.com/office/drawing/2016/5/11/chartex" xmlns:cx6="http://schemas.microsoft.com/office/drawing/2016/5/12/chartex" xmlns:cx7="http://schemas.microsoft.com/office/drawing/2016/5/13/chartex" xmlns:cx8="http://schemas.microsoft.com/office/drawing/2016/5/14/chartex" xmlns:mc="http://schemas.openxmlformats.org/markup-compatibility/2006" xmlns:aink="http://schemas.microsoft.com/office/drawing/2016/ink" xmlns:am3d="http://schemas.microsoft.com/office/drawing/2017/model3d" xmlns:o="urn:schemas-microsoft-com:office:office" xmlns:oel="http://schemas.microsoft.com/office/2019/extlst" xmlns:r="http://schemas.openxmlformats.org/officeDocument/2006/relationships" xmlns:m="http://schemas.openxmlformats.org/officeDocument/2006/math" xmlns:v="urn:schemas-microsoft-com:vml" xmlns:wp14="http://schemas.microsoft.com/office/word/2010/wordprocessingDrawing" xmlns:wp="http://schemas.openxmlformats.org/drawingml/2006/wordprocessingDrawing" xmlns:w10="urn:schemas-microsoft-com:office:word" xmlns:w="http://schemas.openxmlformats.org/wordprocessingml/2006/main" xmlns:w14="http://schemas.microsoft.com/office/word/2010/wordml" xmlns:w15="http://schemas.microsoft.com/office/word/2012/wordml" xmlns:w16cex="http://schemas.microsoft.com/office/word/2018/wordml/cex" xmlns:w16cid="http://schemas.microsoft.com/office/word/2016/wordml/cid" xmlns:w16="http://schemas.microsoft.com/office/word/2018/wordml" xmlns:w16du="http://schemas.microsoft.com/office/word/2023/wordml/word16du" xmlns:w16sdtdh="http://schemas.microsoft.com/office/word/2020/wordml/sdtdatahash" xmlns:w16se="http://schemas.microsoft.com/office/word/2015/wordml/symex" xmlns:wpg="http://schemas.microsoft.com/office/word/2010/wordprocessingGroup" xmlns:wpi="http://schemas.microsoft.com/office/word/2010/wordprocessingInk" xmlns:wne="http://schemas.microsoft.com/office/word/2006/wordml" xmlns:wps="http://schemas.microsoft.com/office/word/2010/wordprocessingShape" mc:Ignorable="w14 w15 w16se w16cid w16 w16cex w16sdtdh wp14">
   <w:p>
     <w:pPr>
       <w:pStyle w:val="Header"/>
@@ -16993,7 +18189,7 @@
 </file>
 
 <file path=word/numbering.xml><?xml version="1.0" encoding="utf-8"?>
-<w:numbering xmlns:wpc="http://schemas.microsoft.com/office/word/2010/wordprocessingCanvas" xmlns:cx="http://schemas.microsoft.com/office/drawing/2014/chartex" xmlns:cx1="http://schemas.microsoft.com/office/drawing/2015/9/8/chartex" xmlns:cx2="http://schemas.microsoft.com/office/drawing/2015/10/21/chartex" xmlns:cx3="http://schemas.microsoft.com/office/drawing/2016/5/9/chartex" xmlns:cx4="http://schemas.microsoft.com/office/drawing/2016/5/10/chartex" xmlns:cx5="http://schemas.microsoft.com/office/drawing/2016/5/11/chartex" xmlns:cx6="http://schemas.microsoft.com/office/drawing/2016/5/12/chartex" xmlns:cx7="http://schemas.microsoft.com/office/drawing/2016/5/13/chartex" xmlns:cx8="http://schemas.microsoft.com/office/drawing/2016/5/14/chartex" xmlns:mc="http://schemas.openxmlformats.org/markup-compatibility/2006" xmlns:aink="http://schemas.microsoft.com/office/drawing/2016/ink" xmlns:am3d="http://schemas.microsoft.com/office/drawing/2017/model3d" xmlns:o="urn:schemas-microsoft-com:office:office" xmlns:oel="http://schemas.microsoft.com/office/2019/extlst" xmlns:r="http://schemas.openxmlformats.org/officeDocument/2006/relationships" xmlns:m="http://schemas.openxmlformats.org/officeDocument/2006/math" xmlns:v="urn:schemas-microsoft-com:vml" xmlns:wp14="http://schemas.microsoft.com/office/word/2010/wordprocessingDrawing" xmlns:wp="http://schemas.openxmlformats.org/drawingml/2006/wordprocessingDrawing" xmlns:w10="urn:schemas-microsoft-com:office:word" xmlns:w="http://schemas.openxmlformats.org/wordprocessingml/2006/main" xmlns:w14="http://schemas.microsoft.com/office/word/2010/wordml" xmlns:w15="http://schemas.microsoft.com/office/word/2012/wordml" xmlns:w16cex="http://schemas.microsoft.com/office/word/2018/wordml/cex" xmlns:w16cid="http://schemas.microsoft.com/office/word/2016/wordml/cid" xmlns:w16="http://schemas.microsoft.com/office/word/2018/wordml" xmlns:w16sdtdh="http://schemas.microsoft.com/office/word/2020/wordml/sdtdatahash" xmlns:w16se="http://schemas.microsoft.com/office/word/2015/wordml/symex" xmlns:wpg="http://schemas.microsoft.com/office/word/2010/wordprocessingGroup" xmlns:wpi="http://schemas.microsoft.com/office/word/2010/wordprocessingInk" xmlns:wne="http://schemas.microsoft.com/office/word/2006/wordml" xmlns:wps="http://schemas.microsoft.com/office/word/2010/wordprocessingShape" mc:Ignorable="w14 w15 w16se w16cid w16 w16cex w16sdtdh wp14">
+<w:numbering xmlns:wpc="http://schemas.microsoft.com/office/word/2010/wordprocessingCanvas" xmlns:cx="http://schemas.microsoft.com/office/drawing/2014/chartex" xmlns:cx1="http://schemas.microsoft.com/office/drawing/2015/9/8/chartex" xmlns:cx2="http://schemas.microsoft.com/office/drawing/2015/10/21/chartex" xmlns:cx3="http://schemas.microsoft.com/office/drawing/2016/5/9/chartex" xmlns:cx4="http://schemas.microsoft.com/office/drawing/2016/5/10/chartex" xmlns:cx5="http://schemas.microsoft.com/office/drawing/2016/5/11/chartex" xmlns:cx6="http://schemas.microsoft.com/office/drawing/2016/5/12/chartex" xmlns:cx7="http://schemas.microsoft.com/office/drawing/2016/5/13/chartex" xmlns:cx8="http://schemas.microsoft.com/office/drawing/2016/5/14/chartex" xmlns:mc="http://schemas.openxmlformats.org/markup-compatibility/2006" xmlns:aink="http://schemas.microsoft.com/office/drawing/2016/ink" xmlns:am3d="http://schemas.microsoft.com/office/drawing/2017/model3d" xmlns:o="urn:schemas-microsoft-com:office:office" xmlns:oel="http://schemas.microsoft.com/office/2019/extlst" xmlns:r="http://schemas.openxmlformats.org/officeDocument/2006/relationships" xmlns:m="http://schemas.openxmlformats.org/officeDocument/2006/math" xmlns:v="urn:schemas-microsoft-com:vml" xmlns:wp14="http://schemas.microsoft.com/office/word/2010/wordprocessingDrawing" xmlns:wp="http://schemas.openxmlformats.org/drawingml/2006/wordprocessingDrawing" xmlns:w10="urn:schemas-microsoft-com:office:word" xmlns:w="http://schemas.openxmlformats.org/wordprocessingml/2006/main" xmlns:w14="http://schemas.microsoft.com/office/word/2010/wordml" xmlns:w15="http://schemas.microsoft.com/office/word/2012/wordml" xmlns:w16cex="http://schemas.microsoft.com/office/word/2018/wordml/cex" xmlns:w16cid="http://schemas.microsoft.com/office/word/2016/wordml/cid" xmlns:w16="http://schemas.microsoft.com/office/word/2018/wordml" xmlns:w16du="http://schemas.microsoft.com/office/word/2023/wordml/word16du" xmlns:w16sdtdh="http://schemas.microsoft.com/office/word/2020/wordml/sdtdatahash" xmlns:w16se="http://schemas.microsoft.com/office/word/2015/wordml/symex" xmlns:wpg="http://schemas.microsoft.com/office/word/2010/wordprocessingGroup" xmlns:wpi="http://schemas.microsoft.com/office/word/2010/wordprocessingInk" xmlns:wne="http://schemas.microsoft.com/office/word/2006/wordml" xmlns:wps="http://schemas.microsoft.com/office/word/2010/wordprocessingShape" mc:Ignorable="w14 w15 w16se w16cid w16 w16cex w16sdtdh wp14">
   <w:abstractNum w:abstractNumId="0" w15:restartNumberingAfterBreak="0">
     <w:nsid w:val="03CC6A32"/>
     <w:multiLevelType w:val="hybridMultilevel"/>
@@ -17538,6 +18734,97 @@
     </w:lvl>
   </w:abstractNum>
   <w:abstractNum w:abstractNumId="5" w15:restartNumberingAfterBreak="0">
+    <w:nsid w:val="094E1627"/>
+    <w:multiLevelType w:val="hybridMultilevel"/>
+    <w:tmpl w:val="B01832B4"/>
+    <w:lvl w:ilvl="0" w:tplc="AD820008">
+      <w:start w:val="1"/>
+      <w:numFmt w:val="decimal"/>
+      <w:lvlText w:val="%1."/>
+      <w:lvlJc w:val="left"/>
+      <w:pPr>
+        <w:ind w:left="360" w:hanging="360"/>
+      </w:pPr>
+      <w:rPr>
+        <w:rFonts w:hint="default"/>
+        <w:b w:val="0"/>
+        <w:bCs w:val="0"/>
+      </w:rPr>
+    </w:lvl>
+    <w:lvl w:ilvl="1" w:tplc="08090019" w:tentative="1">
+      <w:start w:val="1"/>
+      <w:numFmt w:val="lowerLetter"/>
+      <w:lvlText w:val="%2."/>
+      <w:lvlJc w:val="left"/>
+      <w:pPr>
+        <w:ind w:left="1440" w:hanging="360"/>
+      </w:pPr>
+    </w:lvl>
+    <w:lvl w:ilvl="2" w:tplc="0809001B" w:tentative="1">
+      <w:start w:val="1"/>
+      <w:numFmt w:val="lowerRoman"/>
+      <w:lvlText w:val="%3."/>
+      <w:lvlJc w:val="right"/>
+      <w:pPr>
+        <w:ind w:left="2160" w:hanging="180"/>
+      </w:pPr>
+    </w:lvl>
+    <w:lvl w:ilvl="3" w:tplc="0809000F" w:tentative="1">
+      <w:start w:val="1"/>
+      <w:numFmt w:val="decimal"/>
+      <w:lvlText w:val="%4."/>
+      <w:lvlJc w:val="left"/>
+      <w:pPr>
+        <w:ind w:left="2880" w:hanging="360"/>
+      </w:pPr>
+    </w:lvl>
+    <w:lvl w:ilvl="4" w:tplc="08090019" w:tentative="1">
+      <w:start w:val="1"/>
+      <w:numFmt w:val="lowerLetter"/>
+      <w:lvlText w:val="%5."/>
+      <w:lvlJc w:val="left"/>
+      <w:pPr>
+        <w:ind w:left="3600" w:hanging="360"/>
+      </w:pPr>
+    </w:lvl>
+    <w:lvl w:ilvl="5" w:tplc="0809001B" w:tentative="1">
+      <w:start w:val="1"/>
+      <w:numFmt w:val="lowerRoman"/>
+      <w:lvlText w:val="%6."/>
+      <w:lvlJc w:val="right"/>
+      <w:pPr>
+        <w:ind w:left="4320" w:hanging="180"/>
+      </w:pPr>
+    </w:lvl>
+    <w:lvl w:ilvl="6" w:tplc="0809000F" w:tentative="1">
+      <w:start w:val="1"/>
+      <w:numFmt w:val="decimal"/>
+      <w:lvlText w:val="%7."/>
+      <w:lvlJc w:val="left"/>
+      <w:pPr>
+        <w:ind w:left="5040" w:hanging="360"/>
+      </w:pPr>
+    </w:lvl>
+    <w:lvl w:ilvl="7" w:tplc="08090019" w:tentative="1">
+      <w:start w:val="1"/>
+      <w:numFmt w:val="lowerLetter"/>
+      <w:lvlText w:val="%8."/>
+      <w:lvlJc w:val="left"/>
+      <w:pPr>
+        <w:ind w:left="5760" w:hanging="360"/>
+      </w:pPr>
+    </w:lvl>
+    <w:lvl w:ilvl="8" w:tplc="0809001B" w:tentative="1">
+      <w:start w:val="1"/>
+      <w:numFmt w:val="lowerRoman"/>
+      <w:lvlText w:val="%9."/>
+      <w:lvlJc w:val="right"/>
+      <w:pPr>
+        <w:ind w:left="6480" w:hanging="180"/>
+      </w:pPr>
+    </w:lvl>
+  </w:abstractNum>
+  <w:abstractNum w:abstractNumId="6" w15:restartNumberingAfterBreak="0">
     <w:nsid w:val="09995C7E"/>
     <w:multiLevelType w:val="hybridMultilevel"/>
     <w:tmpl w:val="1F266B5C"/>
@@ -17676,7 +18963,7 @@
       </w:rPr>
     </w:lvl>
   </w:abstractNum>
-  <w:abstractNum w:abstractNumId="6" w15:restartNumberingAfterBreak="0">
+  <w:abstractNum w:abstractNumId="7" w15:restartNumberingAfterBreak="0">
     <w:nsid w:val="0C3E6B0C"/>
     <w:multiLevelType w:val="hybridMultilevel"/>
     <w:tmpl w:val="E7FA219E"/>
@@ -17789,7 +19076,7 @@
       </w:rPr>
     </w:lvl>
   </w:abstractNum>
-  <w:abstractNum w:abstractNumId="7" w15:restartNumberingAfterBreak="0">
+  <w:abstractNum w:abstractNumId="8" w15:restartNumberingAfterBreak="0">
     <w:nsid w:val="0C4032DA"/>
     <w:multiLevelType w:val="hybridMultilevel"/>
     <w:tmpl w:val="98045682"/>
@@ -17878,7 +19165,7 @@
       </w:pPr>
     </w:lvl>
   </w:abstractNum>
-  <w:abstractNum w:abstractNumId="8" w15:restartNumberingAfterBreak="0">
+  <w:abstractNum w:abstractNumId="9" w15:restartNumberingAfterBreak="0">
     <w:nsid w:val="0DD00A5B"/>
     <w:multiLevelType w:val="hybridMultilevel"/>
     <w:tmpl w:val="FCA85042"/>
@@ -17991,7 +19278,7 @@
       </w:rPr>
     </w:lvl>
   </w:abstractNum>
-  <w:abstractNum w:abstractNumId="9" w15:restartNumberingAfterBreak="0">
+  <w:abstractNum w:abstractNumId="10" w15:restartNumberingAfterBreak="0">
     <w:nsid w:val="0FA026AF"/>
     <w:multiLevelType w:val="hybridMultilevel"/>
     <w:tmpl w:val="7FFE911C"/>
@@ -18104,7 +19391,7 @@
       </w:rPr>
     </w:lvl>
   </w:abstractNum>
-  <w:abstractNum w:abstractNumId="10" w15:restartNumberingAfterBreak="0">
+  <w:abstractNum w:abstractNumId="11" w15:restartNumberingAfterBreak="0">
     <w:nsid w:val="115E00A1"/>
     <w:multiLevelType w:val="hybridMultilevel"/>
     <w:tmpl w:val="D2BCFF68"/>
@@ -18190,7 +19477,7 @@
       </w:pPr>
     </w:lvl>
   </w:abstractNum>
-  <w:abstractNum w:abstractNumId="11" w15:restartNumberingAfterBreak="0">
+  <w:abstractNum w:abstractNumId="12" w15:restartNumberingAfterBreak="0">
     <w:nsid w:val="139616F5"/>
     <w:multiLevelType w:val="hybridMultilevel"/>
     <w:tmpl w:val="8F94C452"/>
@@ -18303,7 +19590,7 @@
       </w:rPr>
     </w:lvl>
   </w:abstractNum>
-  <w:abstractNum w:abstractNumId="12" w15:restartNumberingAfterBreak="0">
+  <w:abstractNum w:abstractNumId="13" w15:restartNumberingAfterBreak="0">
     <w:nsid w:val="13A00DEC"/>
     <w:multiLevelType w:val="hybridMultilevel"/>
     <w:tmpl w:val="A9E40BD8"/>
@@ -18390,7 +19677,7 @@
       </w:pPr>
     </w:lvl>
   </w:abstractNum>
-  <w:abstractNum w:abstractNumId="13" w15:restartNumberingAfterBreak="0">
+  <w:abstractNum w:abstractNumId="14" w15:restartNumberingAfterBreak="0">
     <w:nsid w:val="15F57B73"/>
     <w:multiLevelType w:val="hybridMultilevel"/>
     <w:tmpl w:val="4E8CB466"/>
@@ -18479,7 +19766,7 @@
       </w:pPr>
     </w:lvl>
   </w:abstractNum>
-  <w:abstractNum w:abstractNumId="14" w15:restartNumberingAfterBreak="0">
+  <w:abstractNum w:abstractNumId="15" w15:restartNumberingAfterBreak="0">
     <w:nsid w:val="1A5C7A26"/>
     <w:multiLevelType w:val="hybridMultilevel"/>
     <w:tmpl w:val="9710C41E"/>
@@ -18565,7 +19852,7 @@
       </w:pPr>
     </w:lvl>
   </w:abstractNum>
-  <w:abstractNum w:abstractNumId="15" w15:restartNumberingAfterBreak="0">
+  <w:abstractNum w:abstractNumId="16" w15:restartNumberingAfterBreak="0">
     <w:nsid w:val="1AC11B00"/>
     <w:multiLevelType w:val="hybridMultilevel"/>
     <w:tmpl w:val="80187CB0"/>
@@ -18678,7 +19965,96 @@
       </w:rPr>
     </w:lvl>
   </w:abstractNum>
-  <w:abstractNum w:abstractNumId="16" w15:restartNumberingAfterBreak="0">
+  <w:abstractNum w:abstractNumId="17" w15:restartNumberingAfterBreak="0">
+    <w:nsid w:val="1BB407BA"/>
+    <w:multiLevelType w:val="hybridMultilevel"/>
+    <w:tmpl w:val="3E98BDD2"/>
+    <w:lvl w:ilvl="0" w:tplc="0402000F">
+      <w:start w:val="1"/>
+      <w:numFmt w:val="decimal"/>
+      <w:lvlText w:val="%1."/>
+      <w:lvlJc w:val="left"/>
+      <w:pPr>
+        <w:ind w:left="720" w:hanging="360"/>
+      </w:pPr>
+    </w:lvl>
+    <w:lvl w:ilvl="1" w:tplc="04020019">
+      <w:start w:val="1"/>
+      <w:numFmt w:val="lowerLetter"/>
+      <w:lvlText w:val="%2."/>
+      <w:lvlJc w:val="left"/>
+      <w:pPr>
+        <w:ind w:left="1440" w:hanging="360"/>
+      </w:pPr>
+    </w:lvl>
+    <w:lvl w:ilvl="2" w:tplc="0402001B">
+      <w:start w:val="1"/>
+      <w:numFmt w:val="lowerRoman"/>
+      <w:lvlText w:val="%3."/>
+      <w:lvlJc w:val="right"/>
+      <w:pPr>
+        <w:ind w:left="2160" w:hanging="180"/>
+      </w:pPr>
+    </w:lvl>
+    <w:lvl w:ilvl="3" w:tplc="61FA1AEE">
+      <w:start w:val="1"/>
+      <w:numFmt w:val="decimal"/>
+      <w:lvlText w:val="%4."/>
+      <w:lvlJc w:val="left"/>
+      <w:pPr>
+        <w:ind w:left="284" w:hanging="284"/>
+      </w:pPr>
+      <w:rPr>
+        <w:rFonts w:hint="default"/>
+      </w:rPr>
+    </w:lvl>
+    <w:lvl w:ilvl="4" w:tplc="04020019">
+      <w:start w:val="1"/>
+      <w:numFmt w:val="lowerLetter"/>
+      <w:lvlText w:val="%5."/>
+      <w:lvlJc w:val="left"/>
+      <w:pPr>
+        <w:ind w:left="3600" w:hanging="360"/>
+      </w:pPr>
+    </w:lvl>
+    <w:lvl w:ilvl="5" w:tplc="0402001B">
+      <w:start w:val="1"/>
+      <w:numFmt w:val="lowerRoman"/>
+      <w:lvlText w:val="%6."/>
+      <w:lvlJc w:val="right"/>
+      <w:pPr>
+        <w:ind w:left="4320" w:hanging="180"/>
+      </w:pPr>
+    </w:lvl>
+    <w:lvl w:ilvl="6" w:tplc="0402000F">
+      <w:start w:val="1"/>
+      <w:numFmt w:val="decimal"/>
+      <w:lvlText w:val="%7."/>
+      <w:lvlJc w:val="left"/>
+      <w:pPr>
+        <w:ind w:left="5040" w:hanging="360"/>
+      </w:pPr>
+    </w:lvl>
+    <w:lvl w:ilvl="7" w:tplc="04020019">
+      <w:start w:val="1"/>
+      <w:numFmt w:val="lowerLetter"/>
+      <w:lvlText w:val="%8."/>
+      <w:lvlJc w:val="left"/>
+      <w:pPr>
+        <w:ind w:left="5760" w:hanging="360"/>
+      </w:pPr>
+    </w:lvl>
+    <w:lvl w:ilvl="8" w:tplc="0402001B">
+      <w:start w:val="1"/>
+      <w:numFmt w:val="lowerRoman"/>
+      <w:lvlText w:val="%9."/>
+      <w:lvlJc w:val="right"/>
+      <w:pPr>
+        <w:ind w:left="6480" w:hanging="180"/>
+      </w:pPr>
+    </w:lvl>
+  </w:abstractNum>
+  <w:abstractNum w:abstractNumId="18" w15:restartNumberingAfterBreak="0">
     <w:nsid w:val="1D754F7E"/>
     <w:multiLevelType w:val="hybridMultilevel"/>
     <w:tmpl w:val="D67CE9FE"/>
@@ -18791,7 +20167,7 @@
       </w:rPr>
     </w:lvl>
   </w:abstractNum>
-  <w:abstractNum w:abstractNumId="17" w15:restartNumberingAfterBreak="0">
+  <w:abstractNum w:abstractNumId="19" w15:restartNumberingAfterBreak="0">
     <w:nsid w:val="24B90898"/>
     <w:multiLevelType w:val="hybridMultilevel"/>
     <w:tmpl w:val="E39A1138"/>
@@ -18904,7 +20280,7 @@
       </w:rPr>
     </w:lvl>
   </w:abstractNum>
-  <w:abstractNum w:abstractNumId="18" w15:restartNumberingAfterBreak="0">
+  <w:abstractNum w:abstractNumId="20" w15:restartNumberingAfterBreak="0">
     <w:nsid w:val="24C834DC"/>
     <w:multiLevelType w:val="hybridMultilevel"/>
     <w:tmpl w:val="2B247850"/>
@@ -19017,7 +20393,7 @@
       </w:rPr>
     </w:lvl>
   </w:abstractNum>
-  <w:abstractNum w:abstractNumId="19" w15:restartNumberingAfterBreak="0">
+  <w:abstractNum w:abstractNumId="21" w15:restartNumberingAfterBreak="0">
     <w:nsid w:val="25D807DE"/>
     <w:multiLevelType w:val="hybridMultilevel"/>
     <w:tmpl w:val="20001214"/>
@@ -19130,7 +20506,7 @@
       </w:rPr>
     </w:lvl>
   </w:abstractNum>
-  <w:abstractNum w:abstractNumId="20" w15:restartNumberingAfterBreak="0">
+  <w:abstractNum w:abstractNumId="22" w15:restartNumberingAfterBreak="0">
     <w:nsid w:val="26803798"/>
     <w:multiLevelType w:val="hybridMultilevel"/>
     <w:tmpl w:val="153E29E6"/>
@@ -19243,7 +20619,7 @@
       </w:rPr>
     </w:lvl>
   </w:abstractNum>
-  <w:abstractNum w:abstractNumId="21" w15:restartNumberingAfterBreak="0">
+  <w:abstractNum w:abstractNumId="23" w15:restartNumberingAfterBreak="0">
     <w:nsid w:val="2A497028"/>
     <w:multiLevelType w:val="hybridMultilevel"/>
     <w:tmpl w:val="E4A888FE"/>
@@ -19335,7 +20711,7 @@
       </w:pPr>
     </w:lvl>
   </w:abstractNum>
-  <w:abstractNum w:abstractNumId="22" w15:restartNumberingAfterBreak="0">
+  <w:abstractNum w:abstractNumId="24" w15:restartNumberingAfterBreak="0">
     <w:nsid w:val="2C987C01"/>
     <w:multiLevelType w:val="hybridMultilevel"/>
     <w:tmpl w:val="FA8C70E8"/>
@@ -19448,7 +20824,7 @@
       </w:rPr>
     </w:lvl>
   </w:abstractNum>
-  <w:abstractNum w:abstractNumId="23" w15:restartNumberingAfterBreak="0">
+  <w:abstractNum w:abstractNumId="25" w15:restartNumberingAfterBreak="0">
     <w:nsid w:val="2FDF3CA3"/>
     <w:multiLevelType w:val="hybridMultilevel"/>
     <w:tmpl w:val="B476BF84"/>
@@ -19537,7 +20913,7 @@
       </w:pPr>
     </w:lvl>
   </w:abstractNum>
-  <w:abstractNum w:abstractNumId="24" w15:restartNumberingAfterBreak="0">
+  <w:abstractNum w:abstractNumId="26" w15:restartNumberingAfterBreak="0">
     <w:nsid w:val="329A6FF3"/>
     <w:multiLevelType w:val="hybridMultilevel"/>
     <w:tmpl w:val="356AAA60"/>
@@ -19651,7 +21027,7 @@
       </w:rPr>
     </w:lvl>
   </w:abstractNum>
-  <w:abstractNum w:abstractNumId="25" w15:restartNumberingAfterBreak="0">
+  <w:abstractNum w:abstractNumId="27" w15:restartNumberingAfterBreak="0">
     <w:nsid w:val="34DD3776"/>
     <w:multiLevelType w:val="hybridMultilevel"/>
     <w:tmpl w:val="C6288FE2"/>
@@ -19737,7 +21113,7 @@
       </w:pPr>
     </w:lvl>
   </w:abstractNum>
-  <w:abstractNum w:abstractNumId="26" w15:restartNumberingAfterBreak="0">
+  <w:abstractNum w:abstractNumId="28" w15:restartNumberingAfterBreak="0">
     <w:nsid w:val="37CB3394"/>
     <w:multiLevelType w:val="hybridMultilevel"/>
     <w:tmpl w:val="C908C22E"/>
@@ -19850,7 +21226,7 @@
       </w:rPr>
     </w:lvl>
   </w:abstractNum>
-  <w:abstractNum w:abstractNumId="27" w15:restartNumberingAfterBreak="0">
+  <w:abstractNum w:abstractNumId="29" w15:restartNumberingAfterBreak="0">
     <w:nsid w:val="37EE6C49"/>
     <w:multiLevelType w:val="hybridMultilevel"/>
     <w:tmpl w:val="0DDE4796"/>
@@ -19936,7 +21312,7 @@
       </w:pPr>
     </w:lvl>
   </w:abstractNum>
-  <w:abstractNum w:abstractNumId="28" w15:restartNumberingAfterBreak="0">
+  <w:abstractNum w:abstractNumId="30" w15:restartNumberingAfterBreak="0">
     <w:nsid w:val="3EE7529B"/>
     <w:multiLevelType w:val="hybridMultilevel"/>
     <w:tmpl w:val="80407648"/>
@@ -20025,7 +21401,7 @@
       </w:pPr>
     </w:lvl>
   </w:abstractNum>
-  <w:abstractNum w:abstractNumId="29" w15:restartNumberingAfterBreak="0">
+  <w:abstractNum w:abstractNumId="31" w15:restartNumberingAfterBreak="0">
     <w:nsid w:val="40757C0D"/>
     <w:multiLevelType w:val="hybridMultilevel"/>
     <w:tmpl w:val="FDB477AC"/>
@@ -20114,7 +21490,7 @@
       </w:pPr>
     </w:lvl>
   </w:abstractNum>
-  <w:abstractNum w:abstractNumId="30" w15:restartNumberingAfterBreak="0">
+  <w:abstractNum w:abstractNumId="32" w15:restartNumberingAfterBreak="0">
     <w:nsid w:val="410B10A8"/>
     <w:multiLevelType w:val="hybridMultilevel"/>
     <w:tmpl w:val="608A2660"/>
@@ -20227,7 +21603,7 @@
       </w:rPr>
     </w:lvl>
   </w:abstractNum>
-  <w:abstractNum w:abstractNumId="31" w15:restartNumberingAfterBreak="0">
+  <w:abstractNum w:abstractNumId="33" w15:restartNumberingAfterBreak="0">
     <w:nsid w:val="425B7250"/>
     <w:multiLevelType w:val="hybridMultilevel"/>
     <w:tmpl w:val="E64C9152"/>
@@ -20340,7 +21716,7 @@
       </w:rPr>
     </w:lvl>
   </w:abstractNum>
-  <w:abstractNum w:abstractNumId="32" w15:restartNumberingAfterBreak="0">
+  <w:abstractNum w:abstractNumId="34" w15:restartNumberingAfterBreak="0">
     <w:nsid w:val="45616DED"/>
     <w:multiLevelType w:val="hybridMultilevel"/>
     <w:tmpl w:val="ADA413E2"/>
@@ -20429,7 +21805,7 @@
       </w:pPr>
     </w:lvl>
   </w:abstractNum>
-  <w:abstractNum w:abstractNumId="33" w15:restartNumberingAfterBreak="0">
+  <w:abstractNum w:abstractNumId="35" w15:restartNumberingAfterBreak="0">
     <w:nsid w:val="47107819"/>
     <w:multiLevelType w:val="hybridMultilevel"/>
     <w:tmpl w:val="D2BCFF68"/>
@@ -20515,7 +21891,7 @@
       </w:pPr>
     </w:lvl>
   </w:abstractNum>
-  <w:abstractNum w:abstractNumId="34" w15:restartNumberingAfterBreak="0">
+  <w:abstractNum w:abstractNumId="36" w15:restartNumberingAfterBreak="0">
     <w:nsid w:val="47927D14"/>
     <w:multiLevelType w:val="hybridMultilevel"/>
     <w:tmpl w:val="665A2BB4"/>
@@ -20628,7 +22004,7 @@
       </w:rPr>
     </w:lvl>
   </w:abstractNum>
-  <w:abstractNum w:abstractNumId="35" w15:restartNumberingAfterBreak="0">
+  <w:abstractNum w:abstractNumId="37" w15:restartNumberingAfterBreak="0">
     <w:nsid w:val="49F15A4A"/>
     <w:multiLevelType w:val="hybridMultilevel"/>
     <w:tmpl w:val="507C2FF0"/>
@@ -20717,7 +22093,7 @@
       </w:pPr>
     </w:lvl>
   </w:abstractNum>
-  <w:abstractNum w:abstractNumId="36" w15:restartNumberingAfterBreak="0">
+  <w:abstractNum w:abstractNumId="38" w15:restartNumberingAfterBreak="0">
     <w:nsid w:val="4EC5212D"/>
     <w:multiLevelType w:val="hybridMultilevel"/>
     <w:tmpl w:val="4C96ACBC"/>
@@ -20803,7 +22179,7 @@
       </w:pPr>
     </w:lvl>
   </w:abstractNum>
-  <w:abstractNum w:abstractNumId="37" w15:restartNumberingAfterBreak="0">
+  <w:abstractNum w:abstractNumId="39" w15:restartNumberingAfterBreak="0">
     <w:nsid w:val="51FE42F7"/>
     <w:multiLevelType w:val="hybridMultilevel"/>
     <w:tmpl w:val="BD2A8458"/>
@@ -20915,7 +22291,7 @@
       </w:rPr>
     </w:lvl>
   </w:abstractNum>
-  <w:abstractNum w:abstractNumId="38" w15:restartNumberingAfterBreak="0">
+  <w:abstractNum w:abstractNumId="40" w15:restartNumberingAfterBreak="0">
     <w:nsid w:val="54174F21"/>
     <w:multiLevelType w:val="hybridMultilevel"/>
     <w:tmpl w:val="DDFE1952"/>
@@ -21028,7 +22404,7 @@
       </w:rPr>
     </w:lvl>
   </w:abstractNum>
-  <w:abstractNum w:abstractNumId="39" w15:restartNumberingAfterBreak="0">
+  <w:abstractNum w:abstractNumId="41" w15:restartNumberingAfterBreak="0">
     <w:nsid w:val="55AC6661"/>
     <w:multiLevelType w:val="hybridMultilevel"/>
     <w:tmpl w:val="0BC83C88"/>
@@ -21141,7 +22517,7 @@
       </w:rPr>
     </w:lvl>
   </w:abstractNum>
-  <w:abstractNum w:abstractNumId="40" w15:restartNumberingAfterBreak="0">
+  <w:abstractNum w:abstractNumId="42" w15:restartNumberingAfterBreak="0">
     <w:nsid w:val="574E0750"/>
     <w:multiLevelType w:val="hybridMultilevel"/>
     <w:tmpl w:val="511E74B8"/>
@@ -21254,7 +22630,7 @@
       </w:rPr>
     </w:lvl>
   </w:abstractNum>
-  <w:abstractNum w:abstractNumId="41" w15:restartNumberingAfterBreak="0">
+  <w:abstractNum w:abstractNumId="43" w15:restartNumberingAfterBreak="0">
     <w:nsid w:val="5874325B"/>
     <w:multiLevelType w:val="hybridMultilevel"/>
     <w:tmpl w:val="62C6A1DE"/>
@@ -21367,7 +22743,7 @@
       </w:rPr>
     </w:lvl>
   </w:abstractNum>
-  <w:abstractNum w:abstractNumId="42" w15:restartNumberingAfterBreak="0">
+  <w:abstractNum w:abstractNumId="44" w15:restartNumberingAfterBreak="0">
     <w:nsid w:val="5C417A45"/>
     <w:multiLevelType w:val="hybridMultilevel"/>
     <w:tmpl w:val="D2BCFF68"/>
@@ -21453,7 +22829,7 @@
       </w:pPr>
     </w:lvl>
   </w:abstractNum>
-  <w:abstractNum w:abstractNumId="43" w15:restartNumberingAfterBreak="0">
+  <w:abstractNum w:abstractNumId="45" w15:restartNumberingAfterBreak="0">
     <w:nsid w:val="5CDD5BE8"/>
     <w:multiLevelType w:val="hybridMultilevel"/>
     <w:tmpl w:val="5BE0FAA6"/>
@@ -21539,7 +22915,7 @@
       </w:pPr>
     </w:lvl>
   </w:abstractNum>
-  <w:abstractNum w:abstractNumId="44" w15:restartNumberingAfterBreak="0">
+  <w:abstractNum w:abstractNumId="46" w15:restartNumberingAfterBreak="0">
     <w:nsid w:val="5F532B57"/>
     <w:multiLevelType w:val="hybridMultilevel"/>
     <w:tmpl w:val="614898FE"/>
@@ -21628,7 +23004,7 @@
       </w:pPr>
     </w:lvl>
   </w:abstractNum>
-  <w:abstractNum w:abstractNumId="45" w15:restartNumberingAfterBreak="0">
+  <w:abstractNum w:abstractNumId="47" w15:restartNumberingAfterBreak="0">
     <w:nsid w:val="605864F3"/>
     <w:multiLevelType w:val="hybridMultilevel"/>
     <w:tmpl w:val="8B408E18"/>
@@ -21718,7 +23094,7 @@
       </w:pPr>
     </w:lvl>
   </w:abstractNum>
-  <w:abstractNum w:abstractNumId="46" w15:restartNumberingAfterBreak="0">
+  <w:abstractNum w:abstractNumId="48" w15:restartNumberingAfterBreak="0">
     <w:nsid w:val="615705E0"/>
     <w:multiLevelType w:val="hybridMultilevel"/>
     <w:tmpl w:val="DB10B1AA"/>
@@ -21831,7 +23207,7 @@
       </w:rPr>
     </w:lvl>
   </w:abstractNum>
-  <w:abstractNum w:abstractNumId="47" w15:restartNumberingAfterBreak="0">
+  <w:abstractNum w:abstractNumId="49" w15:restartNumberingAfterBreak="0">
     <w:nsid w:val="650658E7"/>
     <w:multiLevelType w:val="hybridMultilevel"/>
     <w:tmpl w:val="D3620614"/>
@@ -21944,7 +23320,7 @@
       </w:rPr>
     </w:lvl>
   </w:abstractNum>
-  <w:abstractNum w:abstractNumId="48" w15:restartNumberingAfterBreak="0">
+  <w:abstractNum w:abstractNumId="50" w15:restartNumberingAfterBreak="0">
     <w:nsid w:val="65274A27"/>
     <w:multiLevelType w:val="hybridMultilevel"/>
     <w:tmpl w:val="030431B6"/>
@@ -22057,7 +23433,7 @@
       </w:rPr>
     </w:lvl>
   </w:abstractNum>
-  <w:abstractNum w:abstractNumId="49" w15:restartNumberingAfterBreak="0">
+  <w:abstractNum w:abstractNumId="51" w15:restartNumberingAfterBreak="0">
     <w:nsid w:val="65FB13C8"/>
     <w:multiLevelType w:val="hybridMultilevel"/>
     <w:tmpl w:val="5CE2CED2"/>
@@ -22148,7 +23524,7 @@
       </w:pPr>
     </w:lvl>
   </w:abstractNum>
-  <w:abstractNum w:abstractNumId="50" w15:restartNumberingAfterBreak="0">
+  <w:abstractNum w:abstractNumId="52" w15:restartNumberingAfterBreak="0">
     <w:nsid w:val="67F62554"/>
     <w:multiLevelType w:val="hybridMultilevel"/>
     <w:tmpl w:val="8976FEDE"/>
@@ -22261,7 +23637,7 @@
       </w:rPr>
     </w:lvl>
   </w:abstractNum>
-  <w:abstractNum w:abstractNumId="51" w15:restartNumberingAfterBreak="0">
+  <w:abstractNum w:abstractNumId="53" w15:restartNumberingAfterBreak="0">
     <w:nsid w:val="6AC85108"/>
     <w:multiLevelType w:val="hybridMultilevel"/>
     <w:tmpl w:val="B51ECE6A"/>
@@ -22350,7 +23726,7 @@
       </w:pPr>
     </w:lvl>
   </w:abstractNum>
-  <w:abstractNum w:abstractNumId="52" w15:restartNumberingAfterBreak="0">
+  <w:abstractNum w:abstractNumId="54" w15:restartNumberingAfterBreak="0">
     <w:nsid w:val="6AE7693C"/>
     <w:multiLevelType w:val="hybridMultilevel"/>
     <w:tmpl w:val="D630A344"/>
@@ -22463,7 +23839,7 @@
       </w:rPr>
     </w:lvl>
   </w:abstractNum>
-  <w:abstractNum w:abstractNumId="53" w15:restartNumberingAfterBreak="0">
+  <w:abstractNum w:abstractNumId="55" w15:restartNumberingAfterBreak="0">
     <w:nsid w:val="6C793DA8"/>
     <w:multiLevelType w:val="hybridMultilevel"/>
     <w:tmpl w:val="B7E8DF04"/>
@@ -22555,7 +23931,7 @@
       </w:pPr>
     </w:lvl>
   </w:abstractNum>
-  <w:abstractNum w:abstractNumId="54" w15:restartNumberingAfterBreak="0">
+  <w:abstractNum w:abstractNumId="56" w15:restartNumberingAfterBreak="0">
     <w:nsid w:val="75BA1F50"/>
     <w:multiLevelType w:val="hybridMultilevel"/>
     <w:tmpl w:val="7E805B42"/>
@@ -22668,7 +24044,7 @@
       </w:rPr>
     </w:lvl>
   </w:abstractNum>
-  <w:abstractNum w:abstractNumId="55" w15:restartNumberingAfterBreak="0">
+  <w:abstractNum w:abstractNumId="57" w15:restartNumberingAfterBreak="0">
     <w:nsid w:val="77112309"/>
     <w:multiLevelType w:val="hybridMultilevel"/>
     <w:tmpl w:val="57388DEC"/>
@@ -22781,7 +24157,7 @@
       </w:rPr>
     </w:lvl>
   </w:abstractNum>
-  <w:abstractNum w:abstractNumId="56" w15:restartNumberingAfterBreak="0">
+  <w:abstractNum w:abstractNumId="58" w15:restartNumberingAfterBreak="0">
     <w:nsid w:val="78EE08A8"/>
     <w:multiLevelType w:val="hybridMultilevel"/>
     <w:tmpl w:val="FC8C4FC8"/>
@@ -22895,7 +24271,7 @@
       </w:rPr>
     </w:lvl>
   </w:abstractNum>
-  <w:abstractNum w:abstractNumId="57" w15:restartNumberingAfterBreak="0">
+  <w:abstractNum w:abstractNumId="59" w15:restartNumberingAfterBreak="0">
     <w:nsid w:val="794819AA"/>
     <w:multiLevelType w:val="hybridMultilevel"/>
     <w:tmpl w:val="0206FD0E"/>
@@ -23008,7 +24384,7 @@
       </w:rPr>
     </w:lvl>
   </w:abstractNum>
-  <w:abstractNum w:abstractNumId="58" w15:restartNumberingAfterBreak="0">
+  <w:abstractNum w:abstractNumId="60" w15:restartNumberingAfterBreak="0">
     <w:nsid w:val="7DF45794"/>
     <w:multiLevelType w:val="hybridMultilevel"/>
     <w:tmpl w:val="9F366F62"/>
@@ -23097,7 +24473,7 @@
       </w:pPr>
     </w:lvl>
   </w:abstractNum>
-  <w:abstractNum w:abstractNumId="59" w15:restartNumberingAfterBreak="0">
+  <w:abstractNum w:abstractNumId="61" w15:restartNumberingAfterBreak="0">
     <w:nsid w:val="7E1D67C1"/>
     <w:multiLevelType w:val="hybridMultilevel"/>
     <w:tmpl w:val="3634E0CE"/>
@@ -23211,40 +24587,40 @@
     </w:lvl>
   </w:abstractNum>
   <w:num w:numId="1" w16cid:durableId="1217158802">
-    <w:abstractNumId w:val="12"/>
+    <w:abstractNumId w:val="13"/>
   </w:num>
   <w:num w:numId="2" w16cid:durableId="738141196">
-    <w:abstractNumId w:val="35"/>
+    <w:abstractNumId w:val="37"/>
   </w:num>
   <w:num w:numId="3" w16cid:durableId="1708681325">
-    <w:abstractNumId w:val="59"/>
+    <w:abstractNumId w:val="61"/>
   </w:num>
   <w:num w:numId="4" w16cid:durableId="680281616">
-    <w:abstractNumId w:val="48"/>
+    <w:abstractNumId w:val="50"/>
   </w:num>
   <w:num w:numId="5" w16cid:durableId="1662540521">
-    <w:abstractNumId w:val="8"/>
+    <w:abstractNumId w:val="9"/>
   </w:num>
   <w:num w:numId="6" w16cid:durableId="1226719021">
-    <w:abstractNumId w:val="25"/>
+    <w:abstractNumId w:val="27"/>
   </w:num>
   <w:num w:numId="7" w16cid:durableId="267542271">
-    <w:abstractNumId w:val="43"/>
+    <w:abstractNumId w:val="45"/>
   </w:num>
   <w:num w:numId="8" w16cid:durableId="2050448594">
-    <w:abstractNumId w:val="20"/>
+    <w:abstractNumId w:val="22"/>
   </w:num>
   <w:num w:numId="9" w16cid:durableId="1272130920">
-    <w:abstractNumId w:val="5"/>
+    <w:abstractNumId w:val="6"/>
   </w:num>
   <w:num w:numId="10" w16cid:durableId="1542745672">
-    <w:abstractNumId w:val="30"/>
+    <w:abstractNumId w:val="32"/>
   </w:num>
   <w:num w:numId="11" w16cid:durableId="1793748385">
-    <w:abstractNumId w:val="26"/>
+    <w:abstractNumId w:val="28"/>
   </w:num>
   <w:num w:numId="12" w16cid:durableId="564531674">
-    <w:abstractNumId w:val="50"/>
+    <w:abstractNumId w:val="52"/>
   </w:num>
   <w:num w:numId="13" w16cid:durableId="451561586">
     <w:abstractNumId w:val="4"/>
@@ -23253,61 +24629,61 @@
     <w:abstractNumId w:val="3"/>
   </w:num>
   <w:num w:numId="15" w16cid:durableId="1843742679">
-    <w:abstractNumId w:val="53"/>
+    <w:abstractNumId w:val="55"/>
   </w:num>
   <w:num w:numId="16" w16cid:durableId="562758382">
+    <w:abstractNumId w:val="58"/>
+  </w:num>
+  <w:num w:numId="17" w16cid:durableId="952858822">
+    <w:abstractNumId w:val="34"/>
+  </w:num>
+  <w:num w:numId="18" w16cid:durableId="1983657435">
+    <w:abstractNumId w:val="35"/>
+  </w:num>
+  <w:num w:numId="19" w16cid:durableId="1278637721">
+    <w:abstractNumId w:val="26"/>
+  </w:num>
+  <w:num w:numId="20" w16cid:durableId="1051264966">
+    <w:abstractNumId w:val="7"/>
+  </w:num>
+  <w:num w:numId="21" w16cid:durableId="472301">
+    <w:abstractNumId w:val="30"/>
+  </w:num>
+  <w:num w:numId="22" w16cid:durableId="140270996">
+    <w:abstractNumId w:val="59"/>
+  </w:num>
+  <w:num w:numId="23" w16cid:durableId="1432431678">
+    <w:abstractNumId w:val="33"/>
+  </w:num>
+  <w:num w:numId="24" w16cid:durableId="2003192729">
+    <w:abstractNumId w:val="42"/>
+  </w:num>
+  <w:num w:numId="25" w16cid:durableId="1403599649">
     <w:abstractNumId w:val="56"/>
   </w:num>
-  <w:num w:numId="17" w16cid:durableId="952858822">
-    <w:abstractNumId w:val="32"/>
+  <w:num w:numId="26" w16cid:durableId="461771605">
+    <w:abstractNumId w:val="38"/>
   </w:num>
-  <w:num w:numId="18" w16cid:durableId="1983657435">
-    <w:abstractNumId w:val="33"/>
-  </w:num>
-  <w:num w:numId="19" w16cid:durableId="1278637721">
+  <w:num w:numId="27" w16cid:durableId="1938561803">
     <w:abstractNumId w:val="24"/>
   </w:num>
-  <w:num w:numId="20" w16cid:durableId="1051264966">
-    <w:abstractNumId w:val="6"/>
+  <w:num w:numId="28" w16cid:durableId="963462228">
+    <w:abstractNumId w:val="20"/>
   </w:num>
-  <w:num w:numId="21" w16cid:durableId="472301">
-    <w:abstractNumId w:val="28"/>
+  <w:num w:numId="29" w16cid:durableId="65804830">
+    <w:abstractNumId w:val="43"/>
   </w:num>
-  <w:num w:numId="22" w16cid:durableId="140270996">
+  <w:num w:numId="30" w16cid:durableId="1307586670">
+    <w:abstractNumId w:val="12"/>
+  </w:num>
+  <w:num w:numId="31" w16cid:durableId="708996478">
+    <w:abstractNumId w:val="36"/>
+  </w:num>
+  <w:num w:numId="32" w16cid:durableId="1701201506">
     <w:abstractNumId w:val="57"/>
   </w:num>
-  <w:num w:numId="23" w16cid:durableId="1432431678">
-    <w:abstractNumId w:val="31"/>
-  </w:num>
-  <w:num w:numId="24" w16cid:durableId="2003192729">
-    <w:abstractNumId w:val="40"/>
-  </w:num>
-  <w:num w:numId="25" w16cid:durableId="1403599649">
-    <w:abstractNumId w:val="54"/>
-  </w:num>
-  <w:num w:numId="26" w16cid:durableId="461771605">
-    <w:abstractNumId w:val="36"/>
-  </w:num>
-  <w:num w:numId="27" w16cid:durableId="1938561803">
-    <w:abstractNumId w:val="22"/>
-  </w:num>
-  <w:num w:numId="28" w16cid:durableId="963462228">
-    <w:abstractNumId w:val="18"/>
-  </w:num>
-  <w:num w:numId="29" w16cid:durableId="65804830">
-    <w:abstractNumId w:val="41"/>
-  </w:num>
-  <w:num w:numId="30" w16cid:durableId="1307586670">
-    <w:abstractNumId w:val="11"/>
-  </w:num>
-  <w:num w:numId="31" w16cid:durableId="708996478">
-    <w:abstractNumId w:val="34"/>
-  </w:num>
-  <w:num w:numId="32" w16cid:durableId="1701201506">
-    <w:abstractNumId w:val="55"/>
-  </w:num>
   <w:num w:numId="33" w16cid:durableId="1521893499">
-    <w:abstractNumId w:val="19"/>
+    <w:abstractNumId w:val="21"/>
   </w:num>
   <w:num w:numId="34" w16cid:durableId="551037091">
     <w:abstractNumId w:val="2"/>
@@ -23316,79 +24692,85 @@
     <w:abstractNumId w:val="0"/>
   </w:num>
   <w:num w:numId="36" w16cid:durableId="1279949264">
+    <w:abstractNumId w:val="48"/>
+  </w:num>
+  <w:num w:numId="37" w16cid:durableId="777992128">
+    <w:abstractNumId w:val="47"/>
+  </w:num>
+  <w:num w:numId="38" w16cid:durableId="1636443699">
+    <w:abstractNumId w:val="49"/>
+  </w:num>
+  <w:num w:numId="39" w16cid:durableId="1434550184">
+    <w:abstractNumId w:val="18"/>
+  </w:num>
+  <w:num w:numId="40" w16cid:durableId="1855919792">
+    <w:abstractNumId w:val="16"/>
+  </w:num>
+  <w:num w:numId="41" w16cid:durableId="668948490">
+    <w:abstractNumId w:val="40"/>
+  </w:num>
+  <w:num w:numId="42" w16cid:durableId="785778808">
+    <w:abstractNumId w:val="19"/>
+  </w:num>
+  <w:num w:numId="43" w16cid:durableId="1933319786">
+    <w:abstractNumId w:val="29"/>
+  </w:num>
+  <w:num w:numId="44" w16cid:durableId="673654695">
+    <w:abstractNumId w:val="25"/>
+  </w:num>
+  <w:num w:numId="45" w16cid:durableId="553739844">
+    <w:abstractNumId w:val="14"/>
+  </w:num>
+  <w:num w:numId="46" w16cid:durableId="1623926462">
+    <w:abstractNumId w:val="23"/>
+  </w:num>
+  <w:num w:numId="47" w16cid:durableId="1970626928">
+    <w:abstractNumId w:val="10"/>
+  </w:num>
+  <w:num w:numId="48" w16cid:durableId="827284089">
+    <w:abstractNumId w:val="41"/>
+  </w:num>
+  <w:num w:numId="49" w16cid:durableId="2065106713">
+    <w:abstractNumId w:val="39"/>
+  </w:num>
+  <w:num w:numId="50" w16cid:durableId="1557743437">
+    <w:abstractNumId w:val="15"/>
+  </w:num>
+  <w:num w:numId="51" w16cid:durableId="1140000875">
+    <w:abstractNumId w:val="8"/>
+  </w:num>
+  <w:num w:numId="52" w16cid:durableId="711004059">
+    <w:abstractNumId w:val="54"/>
+  </w:num>
+  <w:num w:numId="53" w16cid:durableId="770514271">
+    <w:abstractNumId w:val="31"/>
+  </w:num>
+  <w:num w:numId="54" w16cid:durableId="939263440">
     <w:abstractNumId w:val="46"/>
   </w:num>
-  <w:num w:numId="37" w16cid:durableId="777992128">
-    <w:abstractNumId w:val="45"/>
-  </w:num>
-  <w:num w:numId="38" w16cid:durableId="1636443699">
-    <w:abstractNumId w:val="47"/>
-  </w:num>
-  <w:num w:numId="39" w16cid:durableId="1434550184">
-    <w:abstractNumId w:val="16"/>
-  </w:num>
-  <w:num w:numId="40" w16cid:durableId="1855919792">
-    <w:abstractNumId w:val="15"/>
-  </w:num>
-  <w:num w:numId="41" w16cid:durableId="668948490">
-    <w:abstractNumId w:val="38"/>
-  </w:num>
-  <w:num w:numId="42" w16cid:durableId="785778808">
-    <w:abstractNumId w:val="17"/>
-  </w:num>
-  <w:num w:numId="43" w16cid:durableId="1933319786">
-    <w:abstractNumId w:val="27"/>
-  </w:num>
-  <w:num w:numId="44" w16cid:durableId="673654695">
-    <w:abstractNumId w:val="23"/>
-  </w:num>
-  <w:num w:numId="45" w16cid:durableId="553739844">
-    <w:abstractNumId w:val="13"/>
-  </w:num>
-  <w:num w:numId="46" w16cid:durableId="1623926462">
-    <w:abstractNumId w:val="21"/>
-  </w:num>
-  <w:num w:numId="47" w16cid:durableId="1970626928">
-    <w:abstractNumId w:val="9"/>
-  </w:num>
-  <w:num w:numId="48" w16cid:durableId="827284089">
-    <w:abstractNumId w:val="39"/>
-  </w:num>
-  <w:num w:numId="49" w16cid:durableId="2065106713">
-    <w:abstractNumId w:val="37"/>
-  </w:num>
-  <w:num w:numId="50" w16cid:durableId="1557743437">
-    <w:abstractNumId w:val="14"/>
-  </w:num>
-  <w:num w:numId="51" w16cid:durableId="1140000875">
-    <w:abstractNumId w:val="7"/>
-  </w:num>
-  <w:num w:numId="52" w16cid:durableId="711004059">
-    <w:abstractNumId w:val="52"/>
-  </w:num>
-  <w:num w:numId="53" w16cid:durableId="770514271">
-    <w:abstractNumId w:val="29"/>
-  </w:num>
-  <w:num w:numId="54" w16cid:durableId="939263440">
+  <w:num w:numId="55" w16cid:durableId="2063015498">
     <w:abstractNumId w:val="44"/>
   </w:num>
-  <w:num w:numId="55" w16cid:durableId="2063015498">
-    <w:abstractNumId w:val="42"/>
-  </w:num>
   <w:num w:numId="56" w16cid:durableId="1201013502">
-    <w:abstractNumId w:val="10"/>
+    <w:abstractNumId w:val="11"/>
   </w:num>
   <w:num w:numId="57" w16cid:durableId="1567691501">
     <w:abstractNumId w:val="1"/>
   </w:num>
   <w:num w:numId="58" w16cid:durableId="1732460326">
+    <w:abstractNumId w:val="53"/>
+  </w:num>
+  <w:num w:numId="59" w16cid:durableId="995109296">
     <w:abstractNumId w:val="51"/>
   </w:num>
-  <w:num w:numId="59" w16cid:durableId="995109296">
-    <w:abstractNumId w:val="49"/>
+  <w:num w:numId="60" w16cid:durableId="539321058">
+    <w:abstractNumId w:val="60"/>
   </w:num>
-  <w:num w:numId="60" w16cid:durableId="539321058">
-    <w:abstractNumId w:val="58"/>
+  <w:num w:numId="61" w16cid:durableId="36009690">
+    <w:abstractNumId w:val="5"/>
+  </w:num>
+  <w:num w:numId="62" w16cid:durableId="1573932101">
+    <w:abstractNumId w:val="17"/>
   </w:num>
   <w:numIdMacAtCleanup w:val="51"/>
 </w:numbering>

</xml_diff>